<commit_message>
Agregamos nombrar y subconjuntos.
</commit_message>
<xml_diff>
--- a/Básicos-de-R.docx
+++ b/Básicos-de-R.docx
@@ -2794,11 +2794,1546 @@
       <w:pPr>
         <w:pStyle w:val="Heading2"/>
       </w:pPr>
-      <w:bookmarkStart w:id="31" w:name="referencias"/>
+      <w:bookmarkStart w:id="31" w:name="nombrar"/>
+      <w:r>
+        <w:t xml:space="preserve">Nombrar</w:t>
+      </w:r>
+      <w:bookmarkEnd w:id="31"/>
+    </w:p>
+    <w:p>
+      <w:pPr>
+        <w:pStyle w:val="FirstParagraph"/>
+      </w:pPr>
+      <w:r>
+        <w:t xml:space="preserve">Una forma de añadir nombres a las matrices o data frames es con la función colnames. Ésta se utiliza para dar un vector de nombres al atributo de nombre de columnas.</w:t>
+      </w:r>
+    </w:p>
+    <w:p>
+      <w:pPr>
+        <w:pStyle w:val="SourceCode"/>
+      </w:pPr>
+      <w:r>
+        <w:rPr>
+          <w:rStyle w:val="NormalTok"/>
+        </w:rPr>
+        <w:t xml:space="preserve">matriz &lt;-</w:t>
+      </w:r>
+      <w:r>
+        <w:rPr>
+          <w:rStyle w:val="StringTok"/>
+        </w:rPr>
+        <w:t xml:space="preserve"> </w:t>
+      </w:r>
+      <w:r>
+        <w:rPr>
+          <w:rStyle w:val="KeywordTok"/>
+        </w:rPr>
+        <w:t xml:space="preserve">matrix</w:t>
+      </w:r>
+      <w:r>
+        <w:rPr>
+          <w:rStyle w:val="NormalTok"/>
+        </w:rPr>
+        <w:t xml:space="preserve">(</w:t>
+      </w:r>
+      <w:r>
+        <w:rPr>
+          <w:rStyle w:val="KeywordTok"/>
+        </w:rPr>
+        <w:t xml:space="preserve">sample</w:t>
+      </w:r>
+      <w:r>
+        <w:rPr>
+          <w:rStyle w:val="NormalTok"/>
+        </w:rPr>
+        <w:t xml:space="preserve">(</w:t>
+      </w:r>
+      <w:r>
+        <w:rPr>
+          <w:rStyle w:val="DecValTok"/>
+        </w:rPr>
+        <w:t xml:space="preserve">30</w:t>
+      </w:r>
+      <w:r>
+        <w:rPr>
+          <w:rStyle w:val="NormalTok"/>
+        </w:rPr>
+        <w:t xml:space="preserve">), </w:t>
+      </w:r>
+      <w:r>
+        <w:rPr>
+          <w:rStyle w:val="DataTypeTok"/>
+        </w:rPr>
+        <w:t xml:space="preserve">ncol =</w:t>
+      </w:r>
+      <w:r>
+        <w:rPr>
+          <w:rStyle w:val="NormalTok"/>
+        </w:rPr>
+        <w:t xml:space="preserve"> </w:t>
+      </w:r>
+      <w:r>
+        <w:rPr>
+          <w:rStyle w:val="DecValTok"/>
+        </w:rPr>
+        <w:t xml:space="preserve">6</w:t>
+      </w:r>
+      <w:r>
+        <w:rPr>
+          <w:rStyle w:val="NormalTok"/>
+        </w:rPr>
+        <w:t xml:space="preserve">, </w:t>
+      </w:r>
+      <w:r>
+        <w:rPr>
+          <w:rStyle w:val="DataTypeTok"/>
+        </w:rPr>
+        <w:t xml:space="preserve">nrow =</w:t>
+      </w:r>
+      <w:r>
+        <w:rPr>
+          <w:rStyle w:val="NormalTok"/>
+        </w:rPr>
+        <w:t xml:space="preserve"> </w:t>
+      </w:r>
+      <w:r>
+        <w:rPr>
+          <w:rStyle w:val="DecValTok"/>
+        </w:rPr>
+        <w:t xml:space="preserve">5</w:t>
+      </w:r>
+      <w:r>
+        <w:rPr>
+          <w:rStyle w:val="NormalTok"/>
+        </w:rPr>
+        <w:t xml:space="preserve">)</w:t>
+      </w:r>
+      <w:r>
+        <w:br/>
+      </w:r>
+      <w:r>
+        <w:rPr>
+          <w:rStyle w:val="NormalTok"/>
+        </w:rPr>
+        <w:t xml:space="preserve">observaciones &lt;-</w:t>
+      </w:r>
+      <w:r>
+        <w:rPr>
+          <w:rStyle w:val="StringTok"/>
+        </w:rPr>
+        <w:t xml:space="preserve"> </w:t>
+      </w:r>
+      <w:r>
+        <w:rPr>
+          <w:rStyle w:val="KeywordTok"/>
+        </w:rPr>
+        <w:t xml:space="preserve">c</w:t>
+      </w:r>
+      <w:r>
+        <w:rPr>
+          <w:rStyle w:val="NormalTok"/>
+        </w:rPr>
+        <w:t xml:space="preserve">(</w:t>
+      </w:r>
+      <w:r>
+        <w:rPr>
+          <w:rStyle w:val="StringTok"/>
+        </w:rPr>
+        <w:t xml:space="preserve">"peso"</w:t>
+      </w:r>
+      <w:r>
+        <w:rPr>
+          <w:rStyle w:val="NormalTok"/>
+        </w:rPr>
+        <w:t xml:space="preserve">,</w:t>
+      </w:r>
+      <w:r>
+        <w:rPr>
+          <w:rStyle w:val="StringTok"/>
+        </w:rPr>
+        <w:t xml:space="preserve">"altura"</w:t>
+      </w:r>
+      <w:r>
+        <w:rPr>
+          <w:rStyle w:val="NormalTok"/>
+        </w:rPr>
+        <w:t xml:space="preserve">, </w:t>
+      </w:r>
+      <w:r>
+        <w:rPr>
+          <w:rStyle w:val="StringTok"/>
+        </w:rPr>
+        <w:t xml:space="preserve">"gr"</w:t>
+      </w:r>
+      <w:r>
+        <w:rPr>
+          <w:rStyle w:val="NormalTok"/>
+        </w:rPr>
+        <w:t xml:space="preserve">, </w:t>
+      </w:r>
+      <w:r>
+        <w:rPr>
+          <w:rStyle w:val="StringTok"/>
+        </w:rPr>
+        <w:t xml:space="preserve">"edad"</w:t>
+      </w:r>
+      <w:r>
+        <w:rPr>
+          <w:rStyle w:val="NormalTok"/>
+        </w:rPr>
+        <w:t xml:space="preserve">, </w:t>
+      </w:r>
+      <w:r>
+        <w:rPr>
+          <w:rStyle w:val="StringTok"/>
+        </w:rPr>
+        <w:t xml:space="preserve">"dientes"</w:t>
+      </w:r>
+      <w:r>
+        <w:rPr>
+          <w:rStyle w:val="NormalTok"/>
+        </w:rPr>
+        <w:t xml:space="preserve">, </w:t>
+      </w:r>
+      <w:r>
+        <w:rPr>
+          <w:rStyle w:val="StringTok"/>
+        </w:rPr>
+        <w:t xml:space="preserve">"extremidades"</w:t>
+      </w:r>
+      <w:r>
+        <w:rPr>
+          <w:rStyle w:val="NormalTok"/>
+        </w:rPr>
+        <w:t xml:space="preserve">)</w:t>
+      </w:r>
+      <w:r>
+        <w:br/>
+      </w:r>
+      <w:r>
+        <w:rPr>
+          <w:rStyle w:val="KeywordTok"/>
+        </w:rPr>
+        <w:t xml:space="preserve">colnames</w:t>
+      </w:r>
+      <w:r>
+        <w:rPr>
+          <w:rStyle w:val="NormalTok"/>
+        </w:rPr>
+        <w:t xml:space="preserve">(matriz) &lt;-</w:t>
+      </w:r>
+      <w:r>
+        <w:rPr>
+          <w:rStyle w:val="StringTok"/>
+        </w:rPr>
+        <w:t xml:space="preserve"> </w:t>
+      </w:r>
+      <w:r>
+        <w:rPr>
+          <w:rStyle w:val="NormalTok"/>
+        </w:rPr>
+        <w:t xml:space="preserve">observaciones</w:t>
+      </w:r>
+      <w:r>
+        <w:br/>
+      </w:r>
+      <w:r>
+        <w:rPr>
+          <w:rStyle w:val="NormalTok"/>
+        </w:rPr>
+        <w:t xml:space="preserve">matriz</w:t>
+      </w:r>
+    </w:p>
+    <w:p>
+      <w:pPr>
+        <w:pStyle w:val="SourceCode"/>
+      </w:pPr>
+      <w:r>
+        <w:rPr>
+          <w:rStyle w:val="VerbatimChar"/>
+        </w:rPr>
+        <w:t xml:space="preserve">##      peso altura gr edad dientes extremidades</w:t>
+      </w:r>
+      <w:r>
+        <w:br/>
+      </w:r>
+      <w:r>
+        <w:rPr>
+          <w:rStyle w:val="VerbatimChar"/>
+        </w:rPr>
+        <w:t xml:space="preserve">## [1,]   17     19 18   15       7           14</w:t>
+      </w:r>
+      <w:r>
+        <w:br/>
+      </w:r>
+      <w:r>
+        <w:rPr>
+          <w:rStyle w:val="VerbatimChar"/>
+        </w:rPr>
+        <w:t xml:space="preserve">## [2,]   13      1 12   29      11           25</w:t>
+      </w:r>
+      <w:r>
+        <w:br/>
+      </w:r>
+      <w:r>
+        <w:rPr>
+          <w:rStyle w:val="VerbatimChar"/>
+        </w:rPr>
+        <w:t xml:space="preserve">## [3,]   22     24 16   21      26           27</w:t>
+      </w:r>
+      <w:r>
+        <w:br/>
+      </w:r>
+      <w:r>
+        <w:rPr>
+          <w:rStyle w:val="VerbatimChar"/>
+        </w:rPr>
+        <w:t xml:space="preserve">## [4,]    8     20  4    9       6            2</w:t>
+      </w:r>
+      <w:r>
+        <w:br/>
+      </w:r>
+      <w:r>
+        <w:rPr>
+          <w:rStyle w:val="VerbatimChar"/>
+        </w:rPr>
+        <w:t xml:space="preserve">## [5,]   23     10 30    3      28            5</w:t>
+      </w:r>
+    </w:p>
+    <w:p>
+      <w:pPr>
+        <w:pStyle w:val="FirstParagraph"/>
+      </w:pPr>
+      <w:r>
+        <w:t xml:space="preserve">Para asignar nombres a las filas se puede usar la función rownames y tiene la misma sintaxis que la anterior.</w:t>
+      </w:r>
+      <w:r>
+        <w:br/>
+      </w:r>
+      <w:r>
+        <w:t xml:space="preserve">Ejercicio. Usa la función rownames para nombrar los renglones de un data.frame.</w:t>
+      </w:r>
+    </w:p>
+    <w:p>
+      <w:pPr>
+        <w:pStyle w:val="SourceCode"/>
+      </w:pPr>
+      <w:r>
+        <w:rPr>
+          <w:rStyle w:val="CommentTok"/>
+        </w:rPr>
+        <w:t xml:space="preserve">#Tu código va aquí.</w:t>
+      </w:r>
+    </w:p>
+    <w:p>
+      <w:pPr>
+        <w:pStyle w:val="FirstParagraph"/>
+      </w:pPr>
+      <w:r>
+        <w:t xml:space="preserve">Ejercicio. Buscar la ayuda de R y ver cómo se usa la función dimnames para nombrar una matriz.</w:t>
+      </w:r>
+    </w:p>
+    <w:p>
+      <w:pPr>
+        <w:pStyle w:val="SourceCode"/>
+      </w:pPr>
+      <w:r>
+        <w:rPr>
+          <w:rStyle w:val="CommentTok"/>
+        </w:rPr>
+        <w:t xml:space="preserve">#Crea aquí tu matriz o data frame y nombralo con la función dimnames()</w:t>
+      </w:r>
+    </w:p>
+    <w:p>
+      <w:pPr>
+        <w:pStyle w:val="FirstParagraph"/>
+      </w:pPr>
+      <w:r>
+        <w:t xml:space="preserve">Ejercicio. Buscar la ayuda de R y ver cómo se puede establecer dimnames desde la definición de la matriz o data.frame.</w:t>
+      </w:r>
+    </w:p>
+    <w:p>
+      <w:pPr>
+        <w:pStyle w:val="SourceCode"/>
+      </w:pPr>
+      <w:r>
+        <w:rPr>
+          <w:rStyle w:val="CommentTok"/>
+        </w:rPr>
+        <w:t xml:space="preserve">#Crea aquí tu matriz o data frame y nombralo usando sólo una función; es decir, hazlo con la función matrix o la función data.frame.</w:t>
+      </w:r>
+    </w:p>
+    <w:p>
+      <w:pPr>
+        <w:pStyle w:val="FirstParagraph"/>
+      </w:pPr>
+      <w:r>
+        <w:t xml:space="preserve">Ejercicio. Buscar la ayuda de R y ver cómo se puede establecer nombre usando la función Setnames.</w:t>
+      </w:r>
+    </w:p>
+    <w:p>
+      <w:pPr>
+        <w:pStyle w:val="SourceCode"/>
+      </w:pPr>
+      <w:r>
+        <w:rPr>
+          <w:rStyle w:val="CommentTok"/>
+        </w:rPr>
+        <w:t xml:space="preserve">#</w:t>
+      </w:r>
+    </w:p>
+    <w:p>
+      <w:pPr>
+        <w:pStyle w:val="Heading2"/>
+      </w:pPr>
+      <w:bookmarkStart w:id="32" w:name="subconjuntos"/>
+      <w:r>
+        <w:t xml:space="preserve">Subconjuntos</w:t>
+      </w:r>
+      <w:bookmarkEnd w:id="32"/>
+    </w:p>
+    <w:p>
+      <w:pPr>
+        <w:pStyle w:val="FirstParagraph"/>
+      </w:pPr>
+      <w:r>
+        <w:t xml:space="preserve">Para esta sección es importante complementar con los ejercicios de Subsetting del paquete Swirl.</w:t>
+      </w:r>
+      <w:r>
+        <w:br/>
+      </w:r>
+      <w:r>
+        <w:t xml:space="preserve">Hay tres símbolos que se pueden usar para acceder a la información de un objeto. Esto es importante cuando sólo queremos ciertos renglones o columnas de una matriz o de un data frame.</w:t>
+      </w:r>
+    </w:p>
+    <w:p>
+      <w:pPr>
+        <w:pStyle w:val="BodyText"/>
+      </w:pPr>
+      <w:r>
+        <w:t xml:space="preserve">El primer símbolo que podemos usar es []. Regresa objetos de la misma clase que el original. Pueden extraerse varios elementos usando este símbolo. La sintaxis es Objeto[loqueextraemos].</w:t>
+      </w:r>
+    </w:p>
+    <w:p>
+      <w:pPr>
+        <w:pStyle w:val="SourceCode"/>
+      </w:pPr>
+      <w:r>
+        <w:rPr>
+          <w:rStyle w:val="CommentTok"/>
+        </w:rPr>
+        <w:t xml:space="preserve">#Corre el siguiente código para ver cómo se usa esta forma de tomar subconjuntos</w:t>
+      </w:r>
+      <w:r>
+        <w:br/>
+      </w:r>
+      <w:r>
+        <w:rPr>
+          <w:rStyle w:val="NormalTok"/>
+        </w:rPr>
+        <w:t xml:space="preserve">matriz &lt;-</w:t>
+      </w:r>
+      <w:r>
+        <w:rPr>
+          <w:rStyle w:val="StringTok"/>
+        </w:rPr>
+        <w:t xml:space="preserve"> </w:t>
+      </w:r>
+      <w:r>
+        <w:rPr>
+          <w:rStyle w:val="KeywordTok"/>
+        </w:rPr>
+        <w:t xml:space="preserve">matrix</w:t>
+      </w:r>
+      <w:r>
+        <w:rPr>
+          <w:rStyle w:val="NormalTok"/>
+        </w:rPr>
+        <w:t xml:space="preserve">(</w:t>
+      </w:r>
+      <w:r>
+        <w:rPr>
+          <w:rStyle w:val="KeywordTok"/>
+        </w:rPr>
+        <w:t xml:space="preserve">sample</w:t>
+      </w:r>
+      <w:r>
+        <w:rPr>
+          <w:rStyle w:val="NormalTok"/>
+        </w:rPr>
+        <w:t xml:space="preserve">(</w:t>
+      </w:r>
+      <w:r>
+        <w:rPr>
+          <w:rStyle w:val="DecValTok"/>
+        </w:rPr>
+        <w:t xml:space="preserve">30</w:t>
+      </w:r>
+      <w:r>
+        <w:rPr>
+          <w:rStyle w:val="NormalTok"/>
+        </w:rPr>
+        <w:t xml:space="preserve">), </w:t>
+      </w:r>
+      <w:r>
+        <w:rPr>
+          <w:rStyle w:val="DataTypeTok"/>
+        </w:rPr>
+        <w:t xml:space="preserve">ncol =</w:t>
+      </w:r>
+      <w:r>
+        <w:rPr>
+          <w:rStyle w:val="NormalTok"/>
+        </w:rPr>
+        <w:t xml:space="preserve"> </w:t>
+      </w:r>
+      <w:r>
+        <w:rPr>
+          <w:rStyle w:val="DecValTok"/>
+        </w:rPr>
+        <w:t xml:space="preserve">6</w:t>
+      </w:r>
+      <w:r>
+        <w:rPr>
+          <w:rStyle w:val="NormalTok"/>
+        </w:rPr>
+        <w:t xml:space="preserve">, </w:t>
+      </w:r>
+      <w:r>
+        <w:rPr>
+          <w:rStyle w:val="DataTypeTok"/>
+        </w:rPr>
+        <w:t xml:space="preserve">nrow =</w:t>
+      </w:r>
+      <w:r>
+        <w:rPr>
+          <w:rStyle w:val="NormalTok"/>
+        </w:rPr>
+        <w:t xml:space="preserve"> </w:t>
+      </w:r>
+      <w:r>
+        <w:rPr>
+          <w:rStyle w:val="DecValTok"/>
+        </w:rPr>
+        <w:t xml:space="preserve">5</w:t>
+      </w:r>
+      <w:r>
+        <w:rPr>
+          <w:rStyle w:val="NormalTok"/>
+        </w:rPr>
+        <w:t xml:space="preserve">)</w:t>
+      </w:r>
+      <w:r>
+        <w:br/>
+      </w:r>
+      <w:r>
+        <w:rPr>
+          <w:rStyle w:val="NormalTok"/>
+        </w:rPr>
+        <w:t xml:space="preserve">observaciones &lt;-</w:t>
+      </w:r>
+      <w:r>
+        <w:rPr>
+          <w:rStyle w:val="StringTok"/>
+        </w:rPr>
+        <w:t xml:space="preserve"> </w:t>
+      </w:r>
+      <w:r>
+        <w:rPr>
+          <w:rStyle w:val="KeywordTok"/>
+        </w:rPr>
+        <w:t xml:space="preserve">c</w:t>
+      </w:r>
+      <w:r>
+        <w:rPr>
+          <w:rStyle w:val="NormalTok"/>
+        </w:rPr>
+        <w:t xml:space="preserve">(</w:t>
+      </w:r>
+      <w:r>
+        <w:rPr>
+          <w:rStyle w:val="StringTok"/>
+        </w:rPr>
+        <w:t xml:space="preserve">"peso"</w:t>
+      </w:r>
+      <w:r>
+        <w:rPr>
+          <w:rStyle w:val="NormalTok"/>
+        </w:rPr>
+        <w:t xml:space="preserve">,</w:t>
+      </w:r>
+      <w:r>
+        <w:rPr>
+          <w:rStyle w:val="StringTok"/>
+        </w:rPr>
+        <w:t xml:space="preserve">"altura"</w:t>
+      </w:r>
+      <w:r>
+        <w:rPr>
+          <w:rStyle w:val="NormalTok"/>
+        </w:rPr>
+        <w:t xml:space="preserve">, </w:t>
+      </w:r>
+      <w:r>
+        <w:rPr>
+          <w:rStyle w:val="StringTok"/>
+        </w:rPr>
+        <w:t xml:space="preserve">"gr"</w:t>
+      </w:r>
+      <w:r>
+        <w:rPr>
+          <w:rStyle w:val="NormalTok"/>
+        </w:rPr>
+        <w:t xml:space="preserve">, </w:t>
+      </w:r>
+      <w:r>
+        <w:rPr>
+          <w:rStyle w:val="StringTok"/>
+        </w:rPr>
+        <w:t xml:space="preserve">"edad"</w:t>
+      </w:r>
+      <w:r>
+        <w:rPr>
+          <w:rStyle w:val="NormalTok"/>
+        </w:rPr>
+        <w:t xml:space="preserve">, </w:t>
+      </w:r>
+      <w:r>
+        <w:rPr>
+          <w:rStyle w:val="StringTok"/>
+        </w:rPr>
+        <w:t xml:space="preserve">"dientes"</w:t>
+      </w:r>
+      <w:r>
+        <w:rPr>
+          <w:rStyle w:val="NormalTok"/>
+        </w:rPr>
+        <w:t xml:space="preserve">, </w:t>
+      </w:r>
+      <w:r>
+        <w:rPr>
+          <w:rStyle w:val="StringTok"/>
+        </w:rPr>
+        <w:t xml:space="preserve">"extremidades"</w:t>
+      </w:r>
+      <w:r>
+        <w:rPr>
+          <w:rStyle w:val="NormalTok"/>
+        </w:rPr>
+        <w:t xml:space="preserve">)</w:t>
+      </w:r>
+      <w:r>
+        <w:br/>
+      </w:r>
+      <w:r>
+        <w:rPr>
+          <w:rStyle w:val="KeywordTok"/>
+        </w:rPr>
+        <w:t xml:space="preserve">colnames</w:t>
+      </w:r>
+      <w:r>
+        <w:rPr>
+          <w:rStyle w:val="NormalTok"/>
+        </w:rPr>
+        <w:t xml:space="preserve">(matriz) &lt;-</w:t>
+      </w:r>
+      <w:r>
+        <w:rPr>
+          <w:rStyle w:val="StringTok"/>
+        </w:rPr>
+        <w:t xml:space="preserve"> </w:t>
+      </w:r>
+      <w:r>
+        <w:rPr>
+          <w:rStyle w:val="NormalTok"/>
+        </w:rPr>
+        <w:t xml:space="preserve">observaciones</w:t>
+      </w:r>
+      <w:r>
+        <w:br/>
+      </w:r>
+      <w:r>
+        <w:rPr>
+          <w:rStyle w:val="NormalTok"/>
+        </w:rPr>
+        <w:t xml:space="preserve">matriz</w:t>
+      </w:r>
+    </w:p>
+    <w:p>
+      <w:pPr>
+        <w:pStyle w:val="SourceCode"/>
+      </w:pPr>
+      <w:r>
+        <w:rPr>
+          <w:rStyle w:val="VerbatimChar"/>
+        </w:rPr>
+        <w:t xml:space="preserve">##      peso altura gr edad dientes extremidades</w:t>
+      </w:r>
+      <w:r>
+        <w:br/>
+      </w:r>
+      <w:r>
+        <w:rPr>
+          <w:rStyle w:val="VerbatimChar"/>
+        </w:rPr>
+        <w:t xml:space="preserve">## [1,]    7     11 27   18      17           26</w:t>
+      </w:r>
+      <w:r>
+        <w:br/>
+      </w:r>
+      <w:r>
+        <w:rPr>
+          <w:rStyle w:val="VerbatimChar"/>
+        </w:rPr>
+        <w:t xml:space="preserve">## [2,]    2      6 12    4      19            1</w:t>
+      </w:r>
+      <w:r>
+        <w:br/>
+      </w:r>
+      <w:r>
+        <w:rPr>
+          <w:rStyle w:val="VerbatimChar"/>
+        </w:rPr>
+        <w:t xml:space="preserve">## [3,]   21     20  8   14      13           16</w:t>
+      </w:r>
+      <w:r>
+        <w:br/>
+      </w:r>
+      <w:r>
+        <w:rPr>
+          <w:rStyle w:val="VerbatimChar"/>
+        </w:rPr>
+        <w:t xml:space="preserve">## [4,]   28     25  9   22      15           24</w:t>
+      </w:r>
+      <w:r>
+        <w:br/>
+      </w:r>
+      <w:r>
+        <w:rPr>
+          <w:rStyle w:val="VerbatimChar"/>
+        </w:rPr>
+        <w:t xml:space="preserve">## [5,]    5      3 29   10      30           23</w:t>
+      </w:r>
+    </w:p>
+    <w:p>
+      <w:pPr>
+        <w:pStyle w:val="SourceCode"/>
+      </w:pPr>
+      <w:r>
+        <w:rPr>
+          <w:rStyle w:val="NormalTok"/>
+        </w:rPr>
+        <w:t xml:space="preserve">matriz[</w:t>
+      </w:r>
+      <w:r>
+        <w:rPr>
+          <w:rStyle w:val="DecValTok"/>
+        </w:rPr>
+        <w:t xml:space="preserve">2</w:t>
+      </w:r>
+      <w:r>
+        <w:rPr>
+          <w:rStyle w:val="NormalTok"/>
+        </w:rPr>
+        <w:t xml:space="preserve">,</w:t>
+      </w:r>
+      <w:r>
+        <w:rPr>
+          <w:rStyle w:val="DecValTok"/>
+        </w:rPr>
+        <w:t xml:space="preserve">5</w:t>
+      </w:r>
+      <w:r>
+        <w:rPr>
+          <w:rStyle w:val="NormalTok"/>
+        </w:rPr>
+        <w:t xml:space="preserve">]</w:t>
+      </w:r>
+    </w:p>
+    <w:p>
+      <w:pPr>
+        <w:pStyle w:val="SourceCode"/>
+      </w:pPr>
+      <w:r>
+        <w:rPr>
+          <w:rStyle w:val="VerbatimChar"/>
+        </w:rPr>
+        <w:t xml:space="preserve">## dientes </w:t>
+      </w:r>
+      <w:r>
+        <w:br/>
+      </w:r>
+      <w:r>
+        <w:rPr>
+          <w:rStyle w:val="VerbatimChar"/>
+        </w:rPr>
+        <w:t xml:space="preserve">##      19</w:t>
+      </w:r>
+    </w:p>
+    <w:p>
+      <w:pPr>
+        <w:pStyle w:val="SourceCode"/>
+      </w:pPr>
+      <w:r>
+        <w:rPr>
+          <w:rStyle w:val="NormalTok"/>
+        </w:rPr>
+        <w:t xml:space="preserve">matriz[</w:t>
+      </w:r>
+      <w:r>
+        <w:rPr>
+          <w:rStyle w:val="DecValTok"/>
+        </w:rPr>
+        <w:t xml:space="preserve">5</w:t>
+      </w:r>
+      <w:r>
+        <w:rPr>
+          <w:rStyle w:val="NormalTok"/>
+        </w:rPr>
+        <w:t xml:space="preserve">,</w:t>
+      </w:r>
+      <w:r>
+        <w:rPr>
+          <w:rStyle w:val="DecValTok"/>
+        </w:rPr>
+        <w:t xml:space="preserve">2</w:t>
+      </w:r>
+      <w:r>
+        <w:rPr>
+          <w:rStyle w:val="NormalTok"/>
+        </w:rPr>
+        <w:t xml:space="preserve">]</w:t>
+      </w:r>
+    </w:p>
+    <w:p>
+      <w:pPr>
+        <w:pStyle w:val="SourceCode"/>
+      </w:pPr>
+      <w:r>
+        <w:rPr>
+          <w:rStyle w:val="VerbatimChar"/>
+        </w:rPr>
+        <w:t xml:space="preserve">## altura </w:t>
+      </w:r>
+      <w:r>
+        <w:br/>
+      </w:r>
+      <w:r>
+        <w:rPr>
+          <w:rStyle w:val="VerbatimChar"/>
+        </w:rPr>
+        <w:t xml:space="preserve">##      3</w:t>
+      </w:r>
+    </w:p>
+    <w:p>
+      <w:pPr>
+        <w:pStyle w:val="SourceCode"/>
+      </w:pPr>
+      <w:r>
+        <w:rPr>
+          <w:rStyle w:val="NormalTok"/>
+        </w:rPr>
+        <w:t xml:space="preserve">matriz[,</w:t>
+      </w:r>
+      <w:r>
+        <w:rPr>
+          <w:rStyle w:val="DecValTok"/>
+        </w:rPr>
+        <w:t xml:space="preserve">5</w:t>
+      </w:r>
+      <w:r>
+        <w:rPr>
+          <w:rStyle w:val="NormalTok"/>
+        </w:rPr>
+        <w:t xml:space="preserve">]</w:t>
+      </w:r>
+    </w:p>
+    <w:p>
+      <w:pPr>
+        <w:pStyle w:val="SourceCode"/>
+      </w:pPr>
+      <w:r>
+        <w:rPr>
+          <w:rStyle w:val="VerbatimChar"/>
+        </w:rPr>
+        <w:t xml:space="preserve">## [1] 17 19 13 15 30</w:t>
+      </w:r>
+    </w:p>
+    <w:p>
+      <w:pPr>
+        <w:pStyle w:val="SourceCode"/>
+      </w:pPr>
+      <w:r>
+        <w:rPr>
+          <w:rStyle w:val="NormalTok"/>
+        </w:rPr>
+        <w:t xml:space="preserve">matriz[</w:t>
+      </w:r>
+      <w:r>
+        <w:rPr>
+          <w:rStyle w:val="DecValTok"/>
+        </w:rPr>
+        <w:t xml:space="preserve">2</w:t>
+      </w:r>
+      <w:r>
+        <w:rPr>
+          <w:rStyle w:val="NormalTok"/>
+        </w:rPr>
+        <w:t xml:space="preserve">,]</w:t>
+      </w:r>
+    </w:p>
+    <w:p>
+      <w:pPr>
+        <w:pStyle w:val="SourceCode"/>
+      </w:pPr>
+      <w:r>
+        <w:rPr>
+          <w:rStyle w:val="VerbatimChar"/>
+        </w:rPr>
+        <w:t xml:space="preserve">##         peso       altura           gr         edad      dientes extremidades </w:t>
+      </w:r>
+      <w:r>
+        <w:br/>
+      </w:r>
+      <w:r>
+        <w:rPr>
+          <w:rStyle w:val="VerbatimChar"/>
+        </w:rPr>
+        <w:t xml:space="preserve">##            2            6           12            4           19            1</w:t>
+      </w:r>
+    </w:p>
+    <w:p>
+      <w:pPr>
+        <w:pStyle w:val="SourceCode"/>
+      </w:pPr>
+      <w:r>
+        <w:rPr>
+          <w:rStyle w:val="CommentTok"/>
+        </w:rPr>
+        <w:t xml:space="preserve">#matriz[dientes] #este código dará error</w:t>
+      </w:r>
+    </w:p>
+    <w:p>
+      <w:pPr>
+        <w:pStyle w:val="FirstParagraph"/>
+      </w:pPr>
+      <w:r>
+        <w:t xml:space="preserve">Ejercicio. Revisa qué tipo de objeto da al tomar subconjuntos de una matriz. Haz lo mismo con un data.frame</w:t>
+      </w:r>
+    </w:p>
+    <w:p>
+      <w:pPr>
+        <w:pStyle w:val="BodyText"/>
+      </w:pPr>
+      <w:r>
+        <w:t xml:space="preserve">Ejercicio. Construye un vector de longitud 5 y toma los siguiente subconjuntos de él: c(1,2,3), -c(1,2,3), c(T,F,T,F,F)</w:t>
+      </w:r>
+    </w:p>
+    <w:p>
+      <w:pPr>
+        <w:pStyle w:val="SourceCode"/>
+      </w:pPr>
+      <w:r>
+        <w:rPr>
+          <w:rStyle w:val="CommentTok"/>
+        </w:rPr>
+        <w:t xml:space="preserve"># Tu código va aquí</w:t>
+      </w:r>
+    </w:p>
+    <w:p>
+      <w:pPr>
+        <w:pStyle w:val="FirstParagraph"/>
+      </w:pPr>
+      <w:r>
+        <w:t xml:space="preserve">Los otros dos símbolos que se pueden usar para tomar subconjuntos son [[]] y $. El último se usa más que nada para data.frames.</w:t>
+      </w:r>
+    </w:p>
+    <w:p>
+      <w:pPr>
+        <w:pStyle w:val="SourceCode"/>
+      </w:pPr>
+      <w:r>
+        <w:rPr>
+          <w:rStyle w:val="NormalTok"/>
+        </w:rPr>
+        <w:t xml:space="preserve">matriz &lt;-</w:t>
+      </w:r>
+      <w:r>
+        <w:rPr>
+          <w:rStyle w:val="StringTok"/>
+        </w:rPr>
+        <w:t xml:space="preserve"> </w:t>
+      </w:r>
+      <w:r>
+        <w:rPr>
+          <w:rStyle w:val="KeywordTok"/>
+        </w:rPr>
+        <w:t xml:space="preserve">matrix</w:t>
+      </w:r>
+      <w:r>
+        <w:rPr>
+          <w:rStyle w:val="NormalTok"/>
+        </w:rPr>
+        <w:t xml:space="preserve">(</w:t>
+      </w:r>
+      <w:r>
+        <w:rPr>
+          <w:rStyle w:val="KeywordTok"/>
+        </w:rPr>
+        <w:t xml:space="preserve">sample</w:t>
+      </w:r>
+      <w:r>
+        <w:rPr>
+          <w:rStyle w:val="NormalTok"/>
+        </w:rPr>
+        <w:t xml:space="preserve">(</w:t>
+      </w:r>
+      <w:r>
+        <w:rPr>
+          <w:rStyle w:val="DecValTok"/>
+        </w:rPr>
+        <w:t xml:space="preserve">30</w:t>
+      </w:r>
+      <w:r>
+        <w:rPr>
+          <w:rStyle w:val="NormalTok"/>
+        </w:rPr>
+        <w:t xml:space="preserve">), </w:t>
+      </w:r>
+      <w:r>
+        <w:rPr>
+          <w:rStyle w:val="DataTypeTok"/>
+        </w:rPr>
+        <w:t xml:space="preserve">ncol =</w:t>
+      </w:r>
+      <w:r>
+        <w:rPr>
+          <w:rStyle w:val="NormalTok"/>
+        </w:rPr>
+        <w:t xml:space="preserve"> </w:t>
+      </w:r>
+      <w:r>
+        <w:rPr>
+          <w:rStyle w:val="DecValTok"/>
+        </w:rPr>
+        <w:t xml:space="preserve">6</w:t>
+      </w:r>
+      <w:r>
+        <w:rPr>
+          <w:rStyle w:val="NormalTok"/>
+        </w:rPr>
+        <w:t xml:space="preserve">, </w:t>
+      </w:r>
+      <w:r>
+        <w:rPr>
+          <w:rStyle w:val="DataTypeTok"/>
+        </w:rPr>
+        <w:t xml:space="preserve">nrow =</w:t>
+      </w:r>
+      <w:r>
+        <w:rPr>
+          <w:rStyle w:val="NormalTok"/>
+        </w:rPr>
+        <w:t xml:space="preserve"> </w:t>
+      </w:r>
+      <w:r>
+        <w:rPr>
+          <w:rStyle w:val="DecValTok"/>
+        </w:rPr>
+        <w:t xml:space="preserve">5</w:t>
+      </w:r>
+      <w:r>
+        <w:rPr>
+          <w:rStyle w:val="NormalTok"/>
+        </w:rPr>
+        <w:t xml:space="preserve">)</w:t>
+      </w:r>
+      <w:r>
+        <w:br/>
+      </w:r>
+      <w:r>
+        <w:rPr>
+          <w:rStyle w:val="NormalTok"/>
+        </w:rPr>
+        <w:t xml:space="preserve">observaciones &lt;-</w:t>
+      </w:r>
+      <w:r>
+        <w:rPr>
+          <w:rStyle w:val="StringTok"/>
+        </w:rPr>
+        <w:t xml:space="preserve"> </w:t>
+      </w:r>
+      <w:r>
+        <w:rPr>
+          <w:rStyle w:val="KeywordTok"/>
+        </w:rPr>
+        <w:t xml:space="preserve">c</w:t>
+      </w:r>
+      <w:r>
+        <w:rPr>
+          <w:rStyle w:val="NormalTok"/>
+        </w:rPr>
+        <w:t xml:space="preserve">(</w:t>
+      </w:r>
+      <w:r>
+        <w:rPr>
+          <w:rStyle w:val="StringTok"/>
+        </w:rPr>
+        <w:t xml:space="preserve">"peso"</w:t>
+      </w:r>
+      <w:r>
+        <w:rPr>
+          <w:rStyle w:val="NormalTok"/>
+        </w:rPr>
+        <w:t xml:space="preserve">,</w:t>
+      </w:r>
+      <w:r>
+        <w:rPr>
+          <w:rStyle w:val="StringTok"/>
+        </w:rPr>
+        <w:t xml:space="preserve">"altura"</w:t>
+      </w:r>
+      <w:r>
+        <w:rPr>
+          <w:rStyle w:val="NormalTok"/>
+        </w:rPr>
+        <w:t xml:space="preserve">, </w:t>
+      </w:r>
+      <w:r>
+        <w:rPr>
+          <w:rStyle w:val="StringTok"/>
+        </w:rPr>
+        <w:t xml:space="preserve">"gr"</w:t>
+      </w:r>
+      <w:r>
+        <w:rPr>
+          <w:rStyle w:val="NormalTok"/>
+        </w:rPr>
+        <w:t xml:space="preserve">, </w:t>
+      </w:r>
+      <w:r>
+        <w:rPr>
+          <w:rStyle w:val="StringTok"/>
+        </w:rPr>
+        <w:t xml:space="preserve">"edad"</w:t>
+      </w:r>
+      <w:r>
+        <w:rPr>
+          <w:rStyle w:val="NormalTok"/>
+        </w:rPr>
+        <w:t xml:space="preserve">, </w:t>
+      </w:r>
+      <w:r>
+        <w:rPr>
+          <w:rStyle w:val="StringTok"/>
+        </w:rPr>
+        <w:t xml:space="preserve">"dientes"</w:t>
+      </w:r>
+      <w:r>
+        <w:rPr>
+          <w:rStyle w:val="NormalTok"/>
+        </w:rPr>
+        <w:t xml:space="preserve">, </w:t>
+      </w:r>
+      <w:r>
+        <w:rPr>
+          <w:rStyle w:val="StringTok"/>
+        </w:rPr>
+        <w:t xml:space="preserve">"extremidades"</w:t>
+      </w:r>
+      <w:r>
+        <w:rPr>
+          <w:rStyle w:val="NormalTok"/>
+        </w:rPr>
+        <w:t xml:space="preserve">)</w:t>
+      </w:r>
+      <w:r>
+        <w:br/>
+      </w:r>
+      <w:r>
+        <w:rPr>
+          <w:rStyle w:val="KeywordTok"/>
+        </w:rPr>
+        <w:t xml:space="preserve">colnames</w:t>
+      </w:r>
+      <w:r>
+        <w:rPr>
+          <w:rStyle w:val="NormalTok"/>
+        </w:rPr>
+        <w:t xml:space="preserve">(matriz) &lt;-</w:t>
+      </w:r>
+      <w:r>
+        <w:rPr>
+          <w:rStyle w:val="StringTok"/>
+        </w:rPr>
+        <w:t xml:space="preserve"> </w:t>
+      </w:r>
+      <w:r>
+        <w:rPr>
+          <w:rStyle w:val="NormalTok"/>
+        </w:rPr>
+        <w:t xml:space="preserve">observaciones</w:t>
+      </w:r>
+      <w:r>
+        <w:br/>
+      </w:r>
+      <w:r>
+        <w:rPr>
+          <w:rStyle w:val="NormalTok"/>
+        </w:rPr>
+        <w:t xml:space="preserve">data_frame &lt;-</w:t>
+      </w:r>
+      <w:r>
+        <w:rPr>
+          <w:rStyle w:val="StringTok"/>
+        </w:rPr>
+        <w:t xml:space="preserve"> </w:t>
+      </w:r>
+      <w:r>
+        <w:rPr>
+          <w:rStyle w:val="KeywordTok"/>
+        </w:rPr>
+        <w:t xml:space="preserve">data.frame</w:t>
+      </w:r>
+      <w:r>
+        <w:rPr>
+          <w:rStyle w:val="NormalTok"/>
+        </w:rPr>
+        <w:t xml:space="preserve">(matriz)</w:t>
+      </w:r>
+      <w:r>
+        <w:br/>
+      </w:r>
+      <w:r>
+        <w:rPr>
+          <w:rStyle w:val="NormalTok"/>
+        </w:rPr>
+        <w:t xml:space="preserve">data_frame</w:t>
+      </w:r>
+    </w:p>
+    <w:p>
+      <w:pPr>
+        <w:pStyle w:val="SourceCode"/>
+      </w:pPr>
+      <w:r>
+        <w:rPr>
+          <w:rStyle w:val="VerbatimChar"/>
+        </w:rPr>
+        <w:t xml:space="preserve">##   peso altura gr edad dientes extremidades</w:t>
+      </w:r>
+      <w:r>
+        <w:br/>
+      </w:r>
+      <w:r>
+        <w:rPr>
+          <w:rStyle w:val="VerbatimChar"/>
+        </w:rPr>
+        <w:t xml:space="preserve">## 1   12      2  1   28       7           17</w:t>
+      </w:r>
+      <w:r>
+        <w:br/>
+      </w:r>
+      <w:r>
+        <w:rPr>
+          <w:rStyle w:val="VerbatimChar"/>
+        </w:rPr>
+        <w:t xml:space="preserve">## 2   29     10 13   26       4           24</w:t>
+      </w:r>
+      <w:r>
+        <w:br/>
+      </w:r>
+      <w:r>
+        <w:rPr>
+          <w:rStyle w:val="VerbatimChar"/>
+        </w:rPr>
+        <w:t xml:space="preserve">## 3   30     25 23    5       6           14</w:t>
+      </w:r>
+      <w:r>
+        <w:br/>
+      </w:r>
+      <w:r>
+        <w:rPr>
+          <w:rStyle w:val="VerbatimChar"/>
+        </w:rPr>
+        <w:t xml:space="preserve">## 4   22     21  8    9      15           11</w:t>
+      </w:r>
+      <w:r>
+        <w:br/>
+      </w:r>
+      <w:r>
+        <w:rPr>
+          <w:rStyle w:val="VerbatimChar"/>
+        </w:rPr>
+        <w:t xml:space="preserve">## 5   16      3 18   20      19           27</w:t>
+      </w:r>
+    </w:p>
+    <w:p>
+      <w:pPr>
+        <w:pStyle w:val="SourceCode"/>
+      </w:pPr>
+      <w:r>
+        <w:rPr>
+          <w:rStyle w:val="KeywordTok"/>
+        </w:rPr>
+        <w:t xml:space="preserve">class</w:t>
+      </w:r>
+      <w:r>
+        <w:rPr>
+          <w:rStyle w:val="NormalTok"/>
+        </w:rPr>
+        <w:t xml:space="preserve">(data_frame)</w:t>
+      </w:r>
+    </w:p>
+    <w:p>
+      <w:pPr>
+        <w:pStyle w:val="SourceCode"/>
+      </w:pPr>
+      <w:r>
+        <w:rPr>
+          <w:rStyle w:val="VerbatimChar"/>
+        </w:rPr>
+        <w:t xml:space="preserve">## [1] "data.frame"</w:t>
+      </w:r>
+    </w:p>
+    <w:p>
+      <w:pPr>
+        <w:pStyle w:val="SourceCode"/>
+      </w:pPr>
+      <w:r>
+        <w:rPr>
+          <w:rStyle w:val="NormalTok"/>
+        </w:rPr>
+        <w:t xml:space="preserve">Obs_dientes &lt;-</w:t>
+      </w:r>
+      <w:r>
+        <w:rPr>
+          <w:rStyle w:val="StringTok"/>
+        </w:rPr>
+        <w:t xml:space="preserve"> </w:t>
+      </w:r>
+      <w:r>
+        <w:rPr>
+          <w:rStyle w:val="NormalTok"/>
+        </w:rPr>
+        <w:t xml:space="preserve">data_frame</w:t>
+      </w:r>
+      <w:r>
+        <w:rPr>
+          <w:rStyle w:val="OperatorTok"/>
+        </w:rPr>
+        <w:t xml:space="preserve">$</w:t>
+      </w:r>
+      <w:r>
+        <w:rPr>
+          <w:rStyle w:val="NormalTok"/>
+        </w:rPr>
+        <w:t xml:space="preserve">dientes</w:t>
+      </w:r>
+      <w:r>
+        <w:br/>
+      </w:r>
+      <w:r>
+        <w:rPr>
+          <w:rStyle w:val="NormalTok"/>
+        </w:rPr>
+        <w:t xml:space="preserve">Obs_dientes</w:t>
+      </w:r>
+    </w:p>
+    <w:p>
+      <w:pPr>
+        <w:pStyle w:val="SourceCode"/>
+      </w:pPr>
+      <w:r>
+        <w:rPr>
+          <w:rStyle w:val="VerbatimChar"/>
+        </w:rPr>
+        <w:t xml:space="preserve">## [1]  7  4  6 15 19</w:t>
+      </w:r>
+    </w:p>
+    <w:p>
+      <w:pPr>
+        <w:pStyle w:val="SourceCode"/>
+      </w:pPr>
+      <w:r>
+        <w:rPr>
+          <w:rStyle w:val="NormalTok"/>
+        </w:rPr>
+        <w:t xml:space="preserve">data_frame2 &lt;-</w:t>
+      </w:r>
+      <w:r>
+        <w:rPr>
+          <w:rStyle w:val="StringTok"/>
+        </w:rPr>
+        <w:t xml:space="preserve"> </w:t>
+      </w:r>
+      <w:r>
+        <w:rPr>
+          <w:rStyle w:val="KeywordTok"/>
+        </w:rPr>
+        <w:t xml:space="preserve">cbind</w:t>
+      </w:r>
+      <w:r>
+        <w:rPr>
+          <w:rStyle w:val="NormalTok"/>
+        </w:rPr>
+        <w:t xml:space="preserve">(data_frame</w:t>
+      </w:r>
+      <w:r>
+        <w:rPr>
+          <w:rStyle w:val="OperatorTok"/>
+        </w:rPr>
+        <w:t xml:space="preserve">$</w:t>
+      </w:r>
+      <w:r>
+        <w:rPr>
+          <w:rStyle w:val="NormalTok"/>
+        </w:rPr>
+        <w:t xml:space="preserve">peso,data_frame</w:t>
+      </w:r>
+      <w:r>
+        <w:rPr>
+          <w:rStyle w:val="OperatorTok"/>
+        </w:rPr>
+        <w:t xml:space="preserve">$</w:t>
+      </w:r>
+      <w:r>
+        <w:rPr>
+          <w:rStyle w:val="NormalTok"/>
+        </w:rPr>
+        <w:t xml:space="preserve">altura)</w:t>
+      </w:r>
+      <w:r>
+        <w:br/>
+      </w:r>
+      <w:r>
+        <w:rPr>
+          <w:rStyle w:val="KeywordTok"/>
+        </w:rPr>
+        <w:t xml:space="preserve">colnames</w:t>
+      </w:r>
+      <w:r>
+        <w:rPr>
+          <w:rStyle w:val="NormalTok"/>
+        </w:rPr>
+        <w:t xml:space="preserve">(data_frame2) &lt;-</w:t>
+      </w:r>
+      <w:r>
+        <w:rPr>
+          <w:rStyle w:val="StringTok"/>
+        </w:rPr>
+        <w:t xml:space="preserve"> </w:t>
+      </w:r>
+      <w:r>
+        <w:rPr>
+          <w:rStyle w:val="KeywordTok"/>
+        </w:rPr>
+        <w:t xml:space="preserve">c</w:t>
+      </w:r>
+      <w:r>
+        <w:rPr>
+          <w:rStyle w:val="NormalTok"/>
+        </w:rPr>
+        <w:t xml:space="preserve">(</w:t>
+      </w:r>
+      <w:r>
+        <w:rPr>
+          <w:rStyle w:val="StringTok"/>
+        </w:rPr>
+        <w:t xml:space="preserve">"peso"</w:t>
+      </w:r>
+      <w:r>
+        <w:rPr>
+          <w:rStyle w:val="NormalTok"/>
+        </w:rPr>
+        <w:t xml:space="preserve">,</w:t>
+      </w:r>
+      <w:r>
+        <w:rPr>
+          <w:rStyle w:val="StringTok"/>
+        </w:rPr>
+        <w:t xml:space="preserve">"tamaño"</w:t>
+      </w:r>
+      <w:r>
+        <w:rPr>
+          <w:rStyle w:val="NormalTok"/>
+        </w:rPr>
+        <w:t xml:space="preserve">)</w:t>
+      </w:r>
+      <w:r>
+        <w:br/>
+      </w:r>
+      <w:r>
+        <w:rPr>
+          <w:rStyle w:val="NormalTok"/>
+        </w:rPr>
+        <w:t xml:space="preserve">data_frame2</w:t>
+      </w:r>
+    </w:p>
+    <w:p>
+      <w:pPr>
+        <w:pStyle w:val="SourceCode"/>
+      </w:pPr>
+      <w:r>
+        <w:rPr>
+          <w:rStyle w:val="VerbatimChar"/>
+        </w:rPr>
+        <w:t xml:space="preserve">##      peso tamaño</w:t>
+      </w:r>
+      <w:r>
+        <w:br/>
+      </w:r>
+      <w:r>
+        <w:rPr>
+          <w:rStyle w:val="VerbatimChar"/>
+        </w:rPr>
+        <w:t xml:space="preserve">## [1,]   12      2</w:t>
+      </w:r>
+      <w:r>
+        <w:br/>
+      </w:r>
+      <w:r>
+        <w:rPr>
+          <w:rStyle w:val="VerbatimChar"/>
+        </w:rPr>
+        <w:t xml:space="preserve">## [2,]   29     10</w:t>
+      </w:r>
+      <w:r>
+        <w:br/>
+      </w:r>
+      <w:r>
+        <w:rPr>
+          <w:rStyle w:val="VerbatimChar"/>
+        </w:rPr>
+        <w:t xml:space="preserve">## [3,]   30     25</w:t>
+      </w:r>
+      <w:r>
+        <w:br/>
+      </w:r>
+      <w:r>
+        <w:rPr>
+          <w:rStyle w:val="VerbatimChar"/>
+        </w:rPr>
+        <w:t xml:space="preserve">## [4,]   22     21</w:t>
+      </w:r>
+      <w:r>
+        <w:br/>
+      </w:r>
+      <w:r>
+        <w:rPr>
+          <w:rStyle w:val="VerbatimChar"/>
+        </w:rPr>
+        <w:t xml:space="preserve">## [5,]   16      3</w:t>
+      </w:r>
+    </w:p>
+    <w:p>
+      <w:pPr>
+        <w:pStyle w:val="Heading2"/>
+      </w:pPr>
+      <w:bookmarkStart w:id="33" w:name="referencias"/>
       <w:r>
         <w:t xml:space="preserve">Referencias</w:t>
       </w:r>
-      <w:bookmarkEnd w:id="31"/>
+      <w:bookmarkEnd w:id="33"/>
     </w:p>
     <w:p>
       <w:pPr>
@@ -2816,12 +4351,31 @@
       <w:r>
         <w:br/>
       </w:r>
-      <w:hyperlink r:id="rId32">
+      <w:hyperlink r:id="rId34">
         <w:r>
           <w:rPr>
             <w:rStyle w:val="Hyperlink"/>
           </w:rPr>
           <w:t xml:space="preserve">https://leanpub.com/rprogramming</w:t>
+        </w:r>
+      </w:hyperlink>
+    </w:p>
+    <w:p>
+      <w:pPr>
+        <w:pStyle w:val="BodyText"/>
+      </w:pPr>
+      <w:r>
+        <w:t xml:space="preserve">Para una guía completa de cómo tomar subconjuntos de objetos, pueden consultar el siguiente enlace.</w:t>
+      </w:r>
+      <w:r>
+        <w:br/>
+      </w:r>
+      <w:hyperlink r:id="rId35">
+        <w:r>
+          <w:rPr>
+            <w:rStyle w:val="Hyperlink"/>
+          </w:rPr>
+          <w:t xml:space="preserve">http://adv-r.had.co.nz/Subsetting.html</w:t>
         </w:r>
       </w:hyperlink>
     </w:p>

</xml_diff>

<commit_message>
Actualicé el archivo de word de básicos de R.
</commit_message>
<xml_diff>
--- a/Básicos-de-R.docx
+++ b/Básicos-de-R.docx
@@ -64,9 +64,9 @@
       </w:r>
       <w:r>
         <w:rPr>
-          <w:i/>
-        </w:rPr>
-        <w:t xml:space="preserve">install.packages</w:t>
+          <w:b/>
+        </w:rPr>
+        <w:t xml:space="preserve">install.packages()</w:t>
       </w:r>
       <w:r>
         <w:t xml:space="preserve">. No hay que olvidar el uso de dobles comillas en la sintaxis.</w:t>
@@ -121,7 +121,19 @@
         <w:pStyle w:val="FirstParagraph"/>
       </w:pPr>
       <w:r>
-        <w:t xml:space="preserve">Usualmente tienen que cargar los paquetes para poder usarlos, esto se hace con la función library(). Notemos que en este caso la sintaxis es sin comillas</w:t>
+        <w:t xml:space="preserve">Usualmente tienen que cargar los paquetes para poder usarlos, esto se hace con la función</w:t>
+      </w:r>
+      <w:r>
+        <w:t xml:space="preserve"> </w:t>
+      </w:r>
+      <w:r>
+        <w:rPr>
+          <w:b/>
+        </w:rPr>
+        <w:t xml:space="preserve">library()</w:t>
+      </w:r>
+      <w:r>
+        <w:t xml:space="preserve">. Notemos que en este caso la sintaxis es sin comillas</w:t>
       </w:r>
     </w:p>
     <w:p>
@@ -365,7 +377,31 @@
         <w:pStyle w:val="BodyText"/>
       </w:pPr>
       <w:r>
-        <w:t xml:space="preserve">Para crear un objeto de tipo vector vacío se usa la función vector(). Para crear un vector dando sus elementos se usa c(x, y, z,…). La excepción a esto son las series, se asignan directamente.</w:t>
+        <w:t xml:space="preserve">Para crear un objeto de tipo vector vacío se usa la función</w:t>
+      </w:r>
+      <w:r>
+        <w:t xml:space="preserve"> </w:t>
+      </w:r>
+      <w:r>
+        <w:rPr>
+          <w:b/>
+        </w:rPr>
+        <w:t xml:space="preserve">vector()</w:t>
+      </w:r>
+      <w:r>
+        <w:t xml:space="preserve">. Para crear un vector dando sus elementos se usa</w:t>
+      </w:r>
+      <w:r>
+        <w:t xml:space="preserve"> </w:t>
+      </w:r>
+      <w:r>
+        <w:rPr>
+          <w:b/>
+        </w:rPr>
+        <w:t xml:space="preserve">c(x, y, z,…)</w:t>
+      </w:r>
+      <w:r>
+        <w:t xml:space="preserve">. La excepción a esto son las series, se asignan directamente.</w:t>
       </w:r>
     </w:p>
     <w:p>
@@ -1178,7 +1214,16 @@
         <w:pStyle w:val="FirstParagraph"/>
       </w:pPr>
       <w:r>
-        <w:t xml:space="preserve">Ejercicio. Piensa los ejemplos anteriores para deducir su clase, luego compruébalo con la función class()</w:t>
+        <w:t xml:space="preserve">Ejercicio. Piensa los ejemplos anteriores para deducir su clase, luego compruébalo con la función</w:t>
+      </w:r>
+      <w:r>
+        <w:t xml:space="preserve"> </w:t>
+      </w:r>
+      <w:r>
+        <w:rPr>
+          <w:b/>
+        </w:rPr>
+        <w:t xml:space="preserve">class()</w:t>
       </w:r>
     </w:p>
     <w:p>
@@ -1430,7 +1475,16 @@
         <w:pStyle w:val="FirstParagraph"/>
       </w:pPr>
       <w:r>
-        <w:t xml:space="preserve">Las matrices son vectores con el atributo de dimensión, el cual es un vector de dos entradas: (nrow,ncol). Un primer comando que podemos utilizar para crear matrices es la función matrix(nrow = x, ncol = y)</w:t>
+        <w:t xml:space="preserve">Las matrices son vectores con el atributo de dimensión, el cual es un vector de dos entradas: (nrow,ncol). Un primer comando que podemos utilizar para crear matrices es la función</w:t>
+      </w:r>
+      <w:r>
+        <w:t xml:space="preserve"> </w:t>
+      </w:r>
+      <w:r>
+        <w:rPr>
+          <w:b/>
+        </w:rPr>
+        <w:t xml:space="preserve">matrix(nrow = x, ncol = y)</w:t>
       </w:r>
     </w:p>
     <w:p>
@@ -1704,7 +1758,22 @@
         <w:pStyle w:val="BodyText"/>
       </w:pPr>
       <w:r>
-        <w:t xml:space="preserve">Ejercicio. Crea un vector de longitud 10. Escribe matrix(x, y, nrow= ?, ncol=?) con los valores adecuados.</w:t>
+        <w:t xml:space="preserve">Ejercicio. Crea un vector de longitud 10. Escribe</w:t>
+      </w:r>
+      <w:r>
+        <w:t xml:space="preserve"> </w:t>
+      </w:r>
+      <w:r>
+        <w:rPr>
+          <w:b/>
+        </w:rPr>
+        <w:t xml:space="preserve">matrix(x, y, nrow= ?, ncol=?)</w:t>
+      </w:r>
+      <w:r>
+        <w:t xml:space="preserve"> </w:t>
+      </w:r>
+      <w:r>
+        <w:t xml:space="preserve">con los valores adecuados.</w:t>
       </w:r>
     </w:p>
     <w:p>
@@ -2026,7 +2095,31 @@
         <w:pStyle w:val="FirstParagraph"/>
       </w:pPr>
       <w:r>
-        <w:t xml:space="preserve">Una tercera forma que tenemos para construir matrices es usando las funciones rbind() y cbind()</w:t>
+        <w:t xml:space="preserve">Una tercera forma que tenemos para construir matrices es usando las funciones</w:t>
+      </w:r>
+      <w:r>
+        <w:t xml:space="preserve"> </w:t>
+      </w:r>
+      <w:r>
+        <w:rPr>
+          <w:b/>
+        </w:rPr>
+        <w:t xml:space="preserve">rbind()</w:t>
+      </w:r>
+      <w:r>
+        <w:t xml:space="preserve"> </w:t>
+      </w:r>
+      <w:r>
+        <w:t xml:space="preserve">y</w:t>
+      </w:r>
+      <w:r>
+        <w:t xml:space="preserve"> </w:t>
+      </w:r>
+      <w:r>
+        <w:rPr>
+          <w:b/>
+        </w:rPr>
+        <w:t xml:space="preserve">cbind()</w:t>
       </w:r>
     </w:p>
     <w:p>
@@ -2805,7 +2898,19 @@
         <w:pStyle w:val="FirstParagraph"/>
       </w:pPr>
       <w:r>
-        <w:t xml:space="preserve">Una forma de añadir nombres a las matrices o data frames es con la función colnames. Ésta se utiliza para dar un vector de nombres al atributo de nombre de columnas.</w:t>
+        <w:t xml:space="preserve">Una forma de añadir nombres a las matrices o data frames es con la función</w:t>
+      </w:r>
+      <w:r>
+        <w:t xml:space="preserve"> </w:t>
+      </w:r>
+      <w:r>
+        <w:rPr>
+          <w:b/>
+        </w:rPr>
+        <w:t xml:space="preserve">colnames()</w:t>
+      </w:r>
+      <w:r>
+        <w:t xml:space="preserve">. Ésta se utiliza para dar un vector de nombres al atributo de nombre de columnas.</w:t>
       </w:r>
     </w:p>
     <w:p>
@@ -3061,43 +3166,43 @@
         <w:rPr>
           <w:rStyle w:val="VerbatimChar"/>
         </w:rPr>
-        <w:t xml:space="preserve">## [1,]   17     19 18   15       7           14</w:t>
-      </w:r>
-      <w:r>
-        <w:br/>
-      </w:r>
-      <w:r>
-        <w:rPr>
-          <w:rStyle w:val="VerbatimChar"/>
-        </w:rPr>
-        <w:t xml:space="preserve">## [2,]   13      1 12   29      11           25</w:t>
-      </w:r>
-      <w:r>
-        <w:br/>
-      </w:r>
-      <w:r>
-        <w:rPr>
-          <w:rStyle w:val="VerbatimChar"/>
-        </w:rPr>
-        <w:t xml:space="preserve">## [3,]   22     24 16   21      26           27</w:t>
-      </w:r>
-      <w:r>
-        <w:br/>
-      </w:r>
-      <w:r>
-        <w:rPr>
-          <w:rStyle w:val="VerbatimChar"/>
-        </w:rPr>
-        <w:t xml:space="preserve">## [4,]    8     20  4    9       6            2</w:t>
-      </w:r>
-      <w:r>
-        <w:br/>
-      </w:r>
-      <w:r>
-        <w:rPr>
-          <w:rStyle w:val="VerbatimChar"/>
-        </w:rPr>
-        <w:t xml:space="preserve">## [5,]   23     10 30    3      28            5</w:t>
+        <w:t xml:space="preserve">## [1,]   18     22 19   29      21            9</w:t>
+      </w:r>
+      <w:r>
+        <w:br/>
+      </w:r>
+      <w:r>
+        <w:rPr>
+          <w:rStyle w:val="VerbatimChar"/>
+        </w:rPr>
+        <w:t xml:space="preserve">## [2,]   14     13 11   16       4            1</w:t>
+      </w:r>
+      <w:r>
+        <w:br/>
+      </w:r>
+      <w:r>
+        <w:rPr>
+          <w:rStyle w:val="VerbatimChar"/>
+        </w:rPr>
+        <w:t xml:space="preserve">## [3,]    6     12 23    5      17           28</w:t>
+      </w:r>
+      <w:r>
+        <w:br/>
+      </w:r>
+      <w:r>
+        <w:rPr>
+          <w:rStyle w:val="VerbatimChar"/>
+        </w:rPr>
+        <w:t xml:space="preserve">## [4,]    3     27  2   25      24           26</w:t>
+      </w:r>
+      <w:r>
+        <w:br/>
+      </w:r>
+      <w:r>
+        <w:rPr>
+          <w:rStyle w:val="VerbatimChar"/>
+        </w:rPr>
+        <w:t xml:space="preserve">## [5,]   30     20  7   10      15            8</w:t>
       </w:r>
     </w:p>
     <w:p>
@@ -3105,7 +3210,22 @@
         <w:pStyle w:val="FirstParagraph"/>
       </w:pPr>
       <w:r>
-        <w:t xml:space="preserve">Para asignar nombres a las filas se puede usar la función rownames y tiene la misma sintaxis que la anterior.</w:t>
+        <w:t xml:space="preserve">Para asignar nombres a las filas se puede usar la función</w:t>
+      </w:r>
+      <w:r>
+        <w:t xml:space="preserve"> </w:t>
+      </w:r>
+      <w:r>
+        <w:rPr>
+          <w:b/>
+        </w:rPr>
+        <w:t xml:space="preserve">rownames()</w:t>
+      </w:r>
+      <w:r>
+        <w:t xml:space="preserve"> </w:t>
+      </w:r>
+      <w:r>
+        <w:t xml:space="preserve">y tiene la misma sintaxis que la anterior.</w:t>
       </w:r>
       <w:r>
         <w:br/>
@@ -3168,7 +3288,19 @@
         <w:pStyle w:val="FirstParagraph"/>
       </w:pPr>
       <w:r>
-        <w:t xml:space="preserve">Ejercicio. Buscar la ayuda de R y ver cómo se puede establecer nombre usando la función Setnames.</w:t>
+        <w:t xml:space="preserve">Ejercicio. Buscar la ayuda de R y ver cómo se puede establecer nombre usando la función</w:t>
+      </w:r>
+      <w:r>
+        <w:t xml:space="preserve"> </w:t>
+      </w:r>
+      <w:r>
+        <w:rPr>
+          <w:b/>
+        </w:rPr>
+        <w:t xml:space="preserve">setnames()</w:t>
+      </w:r>
+      <w:r>
+        <w:t xml:space="preserve">.</w:t>
       </w:r>
     </w:p>
     <w:p>
@@ -3211,7 +3343,19 @@
         <w:pStyle w:val="BodyText"/>
       </w:pPr>
       <w:r>
-        <w:t xml:space="preserve">El primer símbolo que podemos usar es []. Regresa objetos de la misma clase que el original. Pueden extraerse varios elementos usando este símbolo. La sintaxis es Objeto[loqueextraemos].</w:t>
+        <w:t xml:space="preserve">El primer símbolo que podemos usar es</w:t>
+      </w:r>
+      <w:r>
+        <w:t xml:space="preserve"> </w:t>
+      </w:r>
+      <w:r>
+        <w:rPr>
+          <w:b/>
+        </w:rPr>
+        <w:t xml:space="preserve">[]</w:t>
+      </w:r>
+      <w:r>
+        <w:t xml:space="preserve">. Regresa objetos de la misma clase que el original. Pueden extraerse varios elementos usando este símbolo. La sintaxis es Objeto[loqueextraemos].</w:t>
       </w:r>
     </w:p>
     <w:p>
@@ -3476,43 +3620,43 @@
         <w:rPr>
           <w:rStyle w:val="VerbatimChar"/>
         </w:rPr>
-        <w:t xml:space="preserve">## [1,]    7     11 27   18      17           26</w:t>
-      </w:r>
-      <w:r>
-        <w:br/>
-      </w:r>
-      <w:r>
-        <w:rPr>
-          <w:rStyle w:val="VerbatimChar"/>
-        </w:rPr>
-        <w:t xml:space="preserve">## [2,]    2      6 12    4      19            1</w:t>
-      </w:r>
-      <w:r>
-        <w:br/>
-      </w:r>
-      <w:r>
-        <w:rPr>
-          <w:rStyle w:val="VerbatimChar"/>
-        </w:rPr>
-        <w:t xml:space="preserve">## [3,]   21     20  8   14      13           16</w:t>
-      </w:r>
-      <w:r>
-        <w:br/>
-      </w:r>
-      <w:r>
-        <w:rPr>
-          <w:rStyle w:val="VerbatimChar"/>
-        </w:rPr>
-        <w:t xml:space="preserve">## [4,]   28     25  9   22      15           24</w:t>
-      </w:r>
-      <w:r>
-        <w:br/>
-      </w:r>
-      <w:r>
-        <w:rPr>
-          <w:rStyle w:val="VerbatimChar"/>
-        </w:rPr>
-        <w:t xml:space="preserve">## [5,]    5      3 29   10      30           23</w:t>
+        <w:t xml:space="preserve">## [1,]    6     26 18   20      30           10</w:t>
+      </w:r>
+      <w:r>
+        <w:br/>
+      </w:r>
+      <w:r>
+        <w:rPr>
+          <w:rStyle w:val="VerbatimChar"/>
+        </w:rPr>
+        <w:t xml:space="preserve">## [2,]   24     15 22    7       9           19</w:t>
+      </w:r>
+      <w:r>
+        <w:br/>
+      </w:r>
+      <w:r>
+        <w:rPr>
+          <w:rStyle w:val="VerbatimChar"/>
+        </w:rPr>
+        <w:t xml:space="preserve">## [3,]   27      5 29   16      21           13</w:t>
+      </w:r>
+      <w:r>
+        <w:br/>
+      </w:r>
+      <w:r>
+        <w:rPr>
+          <w:rStyle w:val="VerbatimChar"/>
+        </w:rPr>
+        <w:t xml:space="preserve">## [4,]    8     28  4   12      11            3</w:t>
+      </w:r>
+      <w:r>
+        <w:br/>
+      </w:r>
+      <w:r>
+        <w:rPr>
+          <w:rStyle w:val="VerbatimChar"/>
+        </w:rPr>
+        <w:t xml:space="preserve">## [5,]   23     17 14   25       2            1</w:t>
       </w:r>
     </w:p>
     <w:p>
@@ -3567,7 +3711,7 @@
         <w:rPr>
           <w:rStyle w:val="VerbatimChar"/>
         </w:rPr>
-        <w:t xml:space="preserve">##      19</w:t>
+        <w:t xml:space="preserve">##       9</w:t>
       </w:r>
     </w:p>
     <w:p>
@@ -3622,7 +3766,7 @@
         <w:rPr>
           <w:rStyle w:val="VerbatimChar"/>
         </w:rPr>
-        <w:t xml:space="preserve">##      3</w:t>
+        <w:t xml:space="preserve">##     17</w:t>
       </w:r>
     </w:p>
     <w:p>
@@ -3656,7 +3800,7 @@
         <w:rPr>
           <w:rStyle w:val="VerbatimChar"/>
         </w:rPr>
-        <w:t xml:space="preserve">## [1] 17 19 13 15 30</w:t>
+        <w:t xml:space="preserve">## [1] 30  9 21 11  2</w:t>
       </w:r>
     </w:p>
     <w:p>
@@ -3699,7 +3843,7 @@
         <w:rPr>
           <w:rStyle w:val="VerbatimChar"/>
         </w:rPr>
-        <w:t xml:space="preserve">##            2            6           12            4           19            1</w:t>
+        <w:t xml:space="preserve">##           24           15           22            7            9           19</w:t>
       </w:r>
     </w:p>
     <w:p>
@@ -3745,7 +3889,34 @@
         <w:pStyle w:val="FirstParagraph"/>
       </w:pPr>
       <w:r>
-        <w:t xml:space="preserve">Los otros dos símbolos que se pueden usar para tomar subconjuntos son [[]] y $. El último se usa más que nada para data.frames.</w:t>
+        <w:t xml:space="preserve">Los otros dos símbolos que se pueden usar para tomar subconjuntos son</w:t>
+      </w:r>
+      <w:r>
+        <w:t xml:space="preserve"> </w:t>
+      </w:r>
+      <w:r>
+        <w:rPr>
+          <w:b/>
+        </w:rPr>
+        <w:t xml:space="preserve">[[]]</w:t>
+      </w:r>
+      <w:r>
+        <w:t xml:space="preserve"> </w:t>
+      </w:r>
+      <w:r>
+        <w:t xml:space="preserve">y</w:t>
+      </w:r>
+      <w:r>
+        <w:t xml:space="preserve"> </w:t>
+      </w:r>
+      <w:r>
+        <w:rPr>
+          <w:b/>
+        </w:rPr>
+        <w:t xml:space="preserve">$</w:t>
+      </w:r>
+      <w:r>
+        <w:t xml:space="preserve">. El último se usa más que nada para data.frames.</w:t>
       </w:r>
     </w:p>
     <w:p>
@@ -4028,43 +4199,43 @@
         <w:rPr>
           <w:rStyle w:val="VerbatimChar"/>
         </w:rPr>
-        <w:t xml:space="preserve">## 1   12      2  1   28       7           17</w:t>
-      </w:r>
-      <w:r>
-        <w:br/>
-      </w:r>
-      <w:r>
-        <w:rPr>
-          <w:rStyle w:val="VerbatimChar"/>
-        </w:rPr>
-        <w:t xml:space="preserve">## 2   29     10 13   26       4           24</w:t>
-      </w:r>
-      <w:r>
-        <w:br/>
-      </w:r>
-      <w:r>
-        <w:rPr>
-          <w:rStyle w:val="VerbatimChar"/>
-        </w:rPr>
-        <w:t xml:space="preserve">## 3   30     25 23    5       6           14</w:t>
-      </w:r>
-      <w:r>
-        <w:br/>
-      </w:r>
-      <w:r>
-        <w:rPr>
-          <w:rStyle w:val="VerbatimChar"/>
-        </w:rPr>
-        <w:t xml:space="preserve">## 4   22     21  8    9      15           11</w:t>
-      </w:r>
-      <w:r>
-        <w:br/>
-      </w:r>
-      <w:r>
-        <w:rPr>
-          <w:rStyle w:val="VerbatimChar"/>
-        </w:rPr>
-        <w:t xml:space="preserve">## 5   16      3 18   20      19           27</w:t>
+        <w:t xml:space="preserve">## 1   21      3 20   28       1           27</w:t>
+      </w:r>
+      <w:r>
+        <w:br/>
+      </w:r>
+      <w:r>
+        <w:rPr>
+          <w:rStyle w:val="VerbatimChar"/>
+        </w:rPr>
+        <w:t xml:space="preserve">## 2   16     18 30    6       9           10</w:t>
+      </w:r>
+      <w:r>
+        <w:br/>
+      </w:r>
+      <w:r>
+        <w:rPr>
+          <w:rStyle w:val="VerbatimChar"/>
+        </w:rPr>
+        <w:t xml:space="preserve">## 3   13      8  7    2      14           19</w:t>
+      </w:r>
+      <w:r>
+        <w:br/>
+      </w:r>
+      <w:r>
+        <w:rPr>
+          <w:rStyle w:val="VerbatimChar"/>
+        </w:rPr>
+        <w:t xml:space="preserve">## 4   15     23 24    4      22           11</w:t>
+      </w:r>
+      <w:r>
+        <w:br/>
+      </w:r>
+      <w:r>
+        <w:rPr>
+          <w:rStyle w:val="VerbatimChar"/>
+        </w:rPr>
+        <w:t xml:space="preserve">## 5   12      5 17   29      25           26</w:t>
       </w:r>
     </w:p>
     <w:p>
@@ -4147,7 +4318,7 @@
         <w:rPr>
           <w:rStyle w:val="VerbatimChar"/>
         </w:rPr>
-        <w:t xml:space="preserve">## [1]  7  4  6 15 19</w:t>
+        <w:t xml:space="preserve">## [1]  1  9 14 22 25</w:t>
       </w:r>
     </w:p>
     <w:p>
@@ -4286,54 +4457,1309 @@
         <w:rPr>
           <w:rStyle w:val="VerbatimChar"/>
         </w:rPr>
-        <w:t xml:space="preserve">## [1,]   12      2</w:t>
-      </w:r>
-      <w:r>
-        <w:br/>
-      </w:r>
-      <w:r>
-        <w:rPr>
-          <w:rStyle w:val="VerbatimChar"/>
-        </w:rPr>
-        <w:t xml:space="preserve">## [2,]   29     10</w:t>
-      </w:r>
-      <w:r>
-        <w:br/>
-      </w:r>
-      <w:r>
-        <w:rPr>
-          <w:rStyle w:val="VerbatimChar"/>
-        </w:rPr>
-        <w:t xml:space="preserve">## [3,]   30     25</w:t>
-      </w:r>
-      <w:r>
-        <w:br/>
-      </w:r>
-      <w:r>
-        <w:rPr>
-          <w:rStyle w:val="VerbatimChar"/>
-        </w:rPr>
-        <w:t xml:space="preserve">## [4,]   22     21</w:t>
-      </w:r>
-      <w:r>
-        <w:br/>
-      </w:r>
-      <w:r>
-        <w:rPr>
-          <w:rStyle w:val="VerbatimChar"/>
-        </w:rPr>
-        <w:t xml:space="preserve">## [5,]   16      3</w:t>
+        <w:t xml:space="preserve">## [1,]   21      3</w:t>
+      </w:r>
+      <w:r>
+        <w:br/>
+      </w:r>
+      <w:r>
+        <w:rPr>
+          <w:rStyle w:val="VerbatimChar"/>
+        </w:rPr>
+        <w:t xml:space="preserve">## [2,]   16     18</w:t>
+      </w:r>
+      <w:r>
+        <w:br/>
+      </w:r>
+      <w:r>
+        <w:rPr>
+          <w:rStyle w:val="VerbatimChar"/>
+        </w:rPr>
+        <w:t xml:space="preserve">## [3,]   13      8</w:t>
+      </w:r>
+      <w:r>
+        <w:br/>
+      </w:r>
+      <w:r>
+        <w:rPr>
+          <w:rStyle w:val="VerbatimChar"/>
+        </w:rPr>
+        <w:t xml:space="preserve">## [4,]   15     23</w:t>
+      </w:r>
+      <w:r>
+        <w:br/>
+      </w:r>
+      <w:r>
+        <w:rPr>
+          <w:rStyle w:val="VerbatimChar"/>
+        </w:rPr>
+        <w:t xml:space="preserve">## [5,]   12      5</w:t>
       </w:r>
     </w:p>
     <w:p>
       <w:pPr>
         <w:pStyle w:val="Heading2"/>
       </w:pPr>
-      <w:bookmarkStart w:id="33" w:name="referencias"/>
+      <w:bookmarkStart w:id="33" w:name="X9340bf734ad32836298aa3c0906ee4ad7607f17"/>
+      <w:r>
+        <w:t xml:space="preserve">Seleccionar elementos aleatoriamente de un conjunto</w:t>
+      </w:r>
+      <w:bookmarkEnd w:id="33"/>
+    </w:p>
+    <w:p>
+      <w:pPr>
+        <w:pStyle w:val="FirstParagraph"/>
+      </w:pPr>
+      <w:r>
+        <w:t xml:space="preserve">Una función que será muy importante para esta parte del curso es</w:t>
+      </w:r>
+      <w:r>
+        <w:t xml:space="preserve"> </w:t>
+      </w:r>
+      <w:r>
+        <w:rPr>
+          <w:b/>
+        </w:rPr>
+        <w:t xml:space="preserve">sample()</w:t>
+      </w:r>
+      <w:r>
+        <w:t xml:space="preserve">. Esta la usaremos para tomar elementos aleatoriamente de un conjunto. Una primera forma de usarla es darle una lista de elementos y pedirle que tome más de ahí. Su sintaxis más simple es</w:t>
+      </w:r>
+      <w:r>
+        <w:t xml:space="preserve"> </w:t>
+      </w:r>
+      <w:r>
+        <w:rPr>
+          <w:b/>
+        </w:rPr>
+        <w:t xml:space="preserve">sample(conjunto_de_elementos, elemntos_a_tomar)</w:t>
+      </w:r>
+    </w:p>
+    <w:p>
+      <w:pPr>
+        <w:pStyle w:val="SourceCode"/>
+      </w:pPr>
+      <w:r>
+        <w:rPr>
+          <w:rStyle w:val="KeywordTok"/>
+        </w:rPr>
+        <w:t xml:space="preserve">sample</w:t>
+      </w:r>
+      <w:r>
+        <w:rPr>
+          <w:rStyle w:val="NormalTok"/>
+        </w:rPr>
+        <w:t xml:space="preserve">(</w:t>
+      </w:r>
+      <w:r>
+        <w:rPr>
+          <w:rStyle w:val="DecValTok"/>
+        </w:rPr>
+        <w:t xml:space="preserve">1</w:t>
+      </w:r>
+      <w:r>
+        <w:rPr>
+          <w:rStyle w:val="OperatorTok"/>
+        </w:rPr>
+        <w:t xml:space="preserve">:</w:t>
+      </w:r>
+      <w:r>
+        <w:rPr>
+          <w:rStyle w:val="DecValTok"/>
+        </w:rPr>
+        <w:t xml:space="preserve">10</w:t>
+      </w:r>
+      <w:r>
+        <w:rPr>
+          <w:rStyle w:val="NormalTok"/>
+        </w:rPr>
+        <w:t xml:space="preserve">, </w:t>
+      </w:r>
+      <w:r>
+        <w:rPr>
+          <w:rStyle w:val="DecValTok"/>
+        </w:rPr>
+        <w:t xml:space="preserve">5</w:t>
+      </w:r>
+      <w:r>
+        <w:rPr>
+          <w:rStyle w:val="NormalTok"/>
+        </w:rPr>
+        <w:t xml:space="preserve">)</w:t>
+      </w:r>
+    </w:p>
+    <w:p>
+      <w:pPr>
+        <w:pStyle w:val="SourceCode"/>
+      </w:pPr>
+      <w:r>
+        <w:rPr>
+          <w:rStyle w:val="VerbatimChar"/>
+        </w:rPr>
+        <w:t xml:space="preserve">## [1] 5 8 4 7 9</w:t>
+      </w:r>
+    </w:p>
+    <w:p>
+      <w:pPr>
+        <w:pStyle w:val="SourceCode"/>
+      </w:pPr>
+      <w:r>
+        <w:rPr>
+          <w:rStyle w:val="KeywordTok"/>
+        </w:rPr>
+        <w:t xml:space="preserve">sample</w:t>
+      </w:r>
+      <w:r>
+        <w:rPr>
+          <w:rStyle w:val="NormalTok"/>
+        </w:rPr>
+        <w:t xml:space="preserve">(</w:t>
+      </w:r>
+      <w:r>
+        <w:rPr>
+          <w:rStyle w:val="DecValTok"/>
+        </w:rPr>
+        <w:t xml:space="preserve">1</w:t>
+      </w:r>
+      <w:r>
+        <w:rPr>
+          <w:rStyle w:val="OperatorTok"/>
+        </w:rPr>
+        <w:t xml:space="preserve">:</w:t>
+      </w:r>
+      <w:r>
+        <w:rPr>
+          <w:rStyle w:val="DecValTok"/>
+        </w:rPr>
+        <w:t xml:space="preserve">10</w:t>
+      </w:r>
+      <w:r>
+        <w:rPr>
+          <w:rStyle w:val="NormalTok"/>
+        </w:rPr>
+        <w:t xml:space="preserve">, </w:t>
+      </w:r>
+      <w:r>
+        <w:rPr>
+          <w:rStyle w:val="DecValTok"/>
+        </w:rPr>
+        <w:t xml:space="preserve">5</w:t>
+      </w:r>
+      <w:r>
+        <w:rPr>
+          <w:rStyle w:val="NormalTok"/>
+        </w:rPr>
+        <w:t xml:space="preserve">)</w:t>
+      </w:r>
+    </w:p>
+    <w:p>
+      <w:pPr>
+        <w:pStyle w:val="SourceCode"/>
+      </w:pPr>
+      <w:r>
+        <w:rPr>
+          <w:rStyle w:val="VerbatimChar"/>
+        </w:rPr>
+        <w:t xml:space="preserve">## [1]  1 10  4  7  8</w:t>
+      </w:r>
+    </w:p>
+    <w:p>
+      <w:pPr>
+        <w:pStyle w:val="SourceCode"/>
+      </w:pPr>
+      <w:r>
+        <w:rPr>
+          <w:rStyle w:val="KeywordTok"/>
+        </w:rPr>
+        <w:t xml:space="preserve">sample</w:t>
+      </w:r>
+      <w:r>
+        <w:rPr>
+          <w:rStyle w:val="NormalTok"/>
+        </w:rPr>
+        <w:t xml:space="preserve">(</w:t>
+      </w:r>
+      <w:r>
+        <w:rPr>
+          <w:rStyle w:val="DecValTok"/>
+        </w:rPr>
+        <w:t xml:space="preserve">1</w:t>
+      </w:r>
+      <w:r>
+        <w:rPr>
+          <w:rStyle w:val="OperatorTok"/>
+        </w:rPr>
+        <w:t xml:space="preserve">:</w:t>
+      </w:r>
+      <w:r>
+        <w:rPr>
+          <w:rStyle w:val="DecValTok"/>
+        </w:rPr>
+        <w:t xml:space="preserve">10</w:t>
+      </w:r>
+      <w:r>
+        <w:rPr>
+          <w:rStyle w:val="NormalTok"/>
+        </w:rPr>
+        <w:t xml:space="preserve">, </w:t>
+      </w:r>
+      <w:r>
+        <w:rPr>
+          <w:rStyle w:val="DecValTok"/>
+        </w:rPr>
+        <w:t xml:space="preserve">5</w:t>
+      </w:r>
+      <w:r>
+        <w:rPr>
+          <w:rStyle w:val="NormalTok"/>
+        </w:rPr>
+        <w:t xml:space="preserve">)</w:t>
+      </w:r>
+    </w:p>
+    <w:p>
+      <w:pPr>
+        <w:pStyle w:val="SourceCode"/>
+      </w:pPr>
+      <w:r>
+        <w:rPr>
+          <w:rStyle w:val="VerbatimChar"/>
+        </w:rPr>
+        <w:t xml:space="preserve">## [1]  7  1  8 10  2</w:t>
+      </w:r>
+    </w:p>
+    <w:p>
+      <w:pPr>
+        <w:pStyle w:val="FirstParagraph"/>
+      </w:pPr>
+      <w:r>
+        <w:t xml:space="preserve">No solamente toma números, sino que podemos especificar otros tipos de datos para que nos regrese aleatoriamente elementos de ese conjunto.</w:t>
+      </w:r>
+    </w:p>
+    <w:p>
+      <w:pPr>
+        <w:pStyle w:val="SourceCode"/>
+      </w:pPr>
+      <w:r>
+        <w:rPr>
+          <w:rStyle w:val="KeywordTok"/>
+        </w:rPr>
+        <w:t xml:space="preserve">sample</w:t>
+      </w:r>
+      <w:r>
+        <w:rPr>
+          <w:rStyle w:val="NormalTok"/>
+        </w:rPr>
+        <w:t xml:space="preserve">(letters, </w:t>
+      </w:r>
+      <w:r>
+        <w:rPr>
+          <w:rStyle w:val="DecValTok"/>
+        </w:rPr>
+        <w:t xml:space="preserve">11</w:t>
+      </w:r>
+      <w:r>
+        <w:rPr>
+          <w:rStyle w:val="NormalTok"/>
+        </w:rPr>
+        <w:t xml:space="preserve">)</w:t>
+      </w:r>
+    </w:p>
+    <w:p>
+      <w:pPr>
+        <w:pStyle w:val="SourceCode"/>
+      </w:pPr>
+      <w:r>
+        <w:rPr>
+          <w:rStyle w:val="VerbatimChar"/>
+        </w:rPr>
+        <w:t xml:space="preserve">##  [1] "j" "y" "i" "s" "z" "w" "r" "a" "v" "l" "f"</w:t>
+      </w:r>
+    </w:p>
+    <w:p>
+      <w:pPr>
+        <w:pStyle w:val="SourceCode"/>
+      </w:pPr>
+      <w:r>
+        <w:rPr>
+          <w:rStyle w:val="KeywordTok"/>
+        </w:rPr>
+        <w:t xml:space="preserve">sample</w:t>
+      </w:r>
+      <w:r>
+        <w:rPr>
+          <w:rStyle w:val="NormalTok"/>
+        </w:rPr>
+        <w:t xml:space="preserve"> (</w:t>
+      </w:r>
+      <w:r>
+        <w:rPr>
+          <w:rStyle w:val="KeywordTok"/>
+        </w:rPr>
+        <w:t xml:space="preserve">c</w:t>
+      </w:r>
+      <w:r>
+        <w:rPr>
+          <w:rStyle w:val="NormalTok"/>
+        </w:rPr>
+        <w:t xml:space="preserve">(</w:t>
+      </w:r>
+      <w:r>
+        <w:rPr>
+          <w:rStyle w:val="StringTok"/>
+        </w:rPr>
+        <w:t xml:space="preserve">"rojo"</w:t>
+      </w:r>
+      <w:r>
+        <w:rPr>
+          <w:rStyle w:val="NormalTok"/>
+        </w:rPr>
+        <w:t xml:space="preserve">,</w:t>
+      </w:r>
+      <w:r>
+        <w:rPr>
+          <w:rStyle w:val="StringTok"/>
+        </w:rPr>
+        <w:t xml:space="preserve">"verde"</w:t>
+      </w:r>
+      <w:r>
+        <w:rPr>
+          <w:rStyle w:val="NormalTok"/>
+        </w:rPr>
+        <w:t xml:space="preserve">,</w:t>
+      </w:r>
+      <w:r>
+        <w:rPr>
+          <w:rStyle w:val="StringTok"/>
+        </w:rPr>
+        <w:t xml:space="preserve">"azul"</w:t>
+      </w:r>
+      <w:r>
+        <w:rPr>
+          <w:rStyle w:val="NormalTok"/>
+        </w:rPr>
+        <w:t xml:space="preserve">), </w:t>
+      </w:r>
+      <w:r>
+        <w:rPr>
+          <w:rStyle w:val="DecValTok"/>
+        </w:rPr>
+        <w:t xml:space="preserve">2</w:t>
+      </w:r>
+      <w:r>
+        <w:rPr>
+          <w:rStyle w:val="NormalTok"/>
+        </w:rPr>
+        <w:t xml:space="preserve">)</w:t>
+      </w:r>
+    </w:p>
+    <w:p>
+      <w:pPr>
+        <w:pStyle w:val="SourceCode"/>
+      </w:pPr>
+      <w:r>
+        <w:rPr>
+          <w:rStyle w:val="VerbatimChar"/>
+        </w:rPr>
+        <w:t xml:space="preserve">## [1] "rojo"  "verde"</w:t>
+      </w:r>
+    </w:p>
+    <w:p>
+      <w:pPr>
+        <w:pStyle w:val="FirstParagraph"/>
+      </w:pPr>
+      <w:r>
+        <w:t xml:space="preserve">Además se puede usar para tomar objetos con o sin repeticiones.</w:t>
+      </w:r>
+    </w:p>
+    <w:p>
+      <w:pPr>
+        <w:pStyle w:val="SourceCode"/>
+      </w:pPr>
+      <w:r>
+        <w:rPr>
+          <w:rStyle w:val="KeywordTok"/>
+        </w:rPr>
+        <w:t xml:space="preserve">sample</w:t>
+      </w:r>
+      <w:r>
+        <w:rPr>
+          <w:rStyle w:val="NormalTok"/>
+        </w:rPr>
+        <w:t xml:space="preserve">(</w:t>
+      </w:r>
+      <w:r>
+        <w:rPr>
+          <w:rStyle w:val="DecValTok"/>
+        </w:rPr>
+        <w:t xml:space="preserve">10</w:t>
+      </w:r>
+      <w:r>
+        <w:rPr>
+          <w:rStyle w:val="OperatorTok"/>
+        </w:rPr>
+        <w:t xml:space="preserve">:</w:t>
+      </w:r>
+      <w:r>
+        <w:rPr>
+          <w:rStyle w:val="DecValTok"/>
+        </w:rPr>
+        <w:t xml:space="preserve">20</w:t>
+      </w:r>
+      <w:r>
+        <w:rPr>
+          <w:rStyle w:val="NormalTok"/>
+        </w:rPr>
+        <w:t xml:space="preserve">) </w:t>
+      </w:r>
+      <w:r>
+        <w:rPr>
+          <w:rStyle w:val="CommentTok"/>
+        </w:rPr>
+        <w:t xml:space="preserve">##permutación de los elementos</w:t>
+      </w:r>
+    </w:p>
+    <w:p>
+      <w:pPr>
+        <w:pStyle w:val="SourceCode"/>
+      </w:pPr>
+      <w:r>
+        <w:rPr>
+          <w:rStyle w:val="VerbatimChar"/>
+        </w:rPr>
+        <w:t xml:space="preserve">##  [1] 18 17 13 15 10 12 11 20 16 14 19</w:t>
+      </w:r>
+    </w:p>
+    <w:p>
+      <w:pPr>
+        <w:pStyle w:val="SourceCode"/>
+      </w:pPr>
+      <w:r>
+        <w:rPr>
+          <w:rStyle w:val="KeywordTok"/>
+        </w:rPr>
+        <w:t xml:space="preserve">sample</w:t>
+      </w:r>
+      <w:r>
+        <w:rPr>
+          <w:rStyle w:val="NormalTok"/>
+        </w:rPr>
+        <w:t xml:space="preserve">(</w:t>
+      </w:r>
+      <w:r>
+        <w:rPr>
+          <w:rStyle w:val="DecValTok"/>
+        </w:rPr>
+        <w:t xml:space="preserve">1</w:t>
+      </w:r>
+      <w:r>
+        <w:rPr>
+          <w:rStyle w:val="OperatorTok"/>
+        </w:rPr>
+        <w:t xml:space="preserve">:</w:t>
+      </w:r>
+      <w:r>
+        <w:rPr>
+          <w:rStyle w:val="DecValTok"/>
+        </w:rPr>
+        <w:t xml:space="preserve">10</w:t>
+      </w:r>
+      <w:r>
+        <w:rPr>
+          <w:rStyle w:val="NormalTok"/>
+        </w:rPr>
+        <w:t xml:space="preserve">, </w:t>
+      </w:r>
+      <w:r>
+        <w:rPr>
+          <w:rStyle w:val="DataTypeTok"/>
+        </w:rPr>
+        <w:t xml:space="preserve">replace =</w:t>
+      </w:r>
+      <w:r>
+        <w:rPr>
+          <w:rStyle w:val="NormalTok"/>
+        </w:rPr>
+        <w:t xml:space="preserve"> </w:t>
+      </w:r>
+      <w:r>
+        <w:rPr>
+          <w:rStyle w:val="OtherTok"/>
+        </w:rPr>
+        <w:t xml:space="preserve">TRUE</w:t>
+      </w:r>
+      <w:r>
+        <w:rPr>
+          <w:rStyle w:val="NormalTok"/>
+        </w:rPr>
+        <w:t xml:space="preserve">)</w:t>
+      </w:r>
+    </w:p>
+    <w:p>
+      <w:pPr>
+        <w:pStyle w:val="SourceCode"/>
+      </w:pPr>
+      <w:r>
+        <w:rPr>
+          <w:rStyle w:val="VerbatimChar"/>
+        </w:rPr>
+        <w:t xml:space="preserve">##  [1] 10  3  6  8  5  2  2  8  7  5</w:t>
+      </w:r>
+    </w:p>
+    <w:p>
+      <w:pPr>
+        <w:pStyle w:val="SourceCode"/>
+      </w:pPr>
+      <w:r>
+        <w:rPr>
+          <w:rStyle w:val="KeywordTok"/>
+        </w:rPr>
+        <w:t xml:space="preserve">sample</w:t>
+      </w:r>
+      <w:r>
+        <w:rPr>
+          <w:rStyle w:val="NormalTok"/>
+        </w:rPr>
+        <w:t xml:space="preserve"> (</w:t>
+      </w:r>
+      <w:r>
+        <w:rPr>
+          <w:rStyle w:val="KeywordTok"/>
+        </w:rPr>
+        <w:t xml:space="preserve">c</w:t>
+      </w:r>
+      <w:r>
+        <w:rPr>
+          <w:rStyle w:val="NormalTok"/>
+        </w:rPr>
+        <w:t xml:space="preserve">(</w:t>
+      </w:r>
+      <w:r>
+        <w:rPr>
+          <w:rStyle w:val="StringTok"/>
+        </w:rPr>
+        <w:t xml:space="preserve">"rojo"</w:t>
+      </w:r>
+      <w:r>
+        <w:rPr>
+          <w:rStyle w:val="NormalTok"/>
+        </w:rPr>
+        <w:t xml:space="preserve">,</w:t>
+      </w:r>
+      <w:r>
+        <w:rPr>
+          <w:rStyle w:val="StringTok"/>
+        </w:rPr>
+        <w:t xml:space="preserve">"verde"</w:t>
+      </w:r>
+      <w:r>
+        <w:rPr>
+          <w:rStyle w:val="NormalTok"/>
+        </w:rPr>
+        <w:t xml:space="preserve">,</w:t>
+      </w:r>
+      <w:r>
+        <w:rPr>
+          <w:rStyle w:val="StringTok"/>
+        </w:rPr>
+        <w:t xml:space="preserve">"azul"</w:t>
+      </w:r>
+      <w:r>
+        <w:rPr>
+          <w:rStyle w:val="NormalTok"/>
+        </w:rPr>
+        <w:t xml:space="preserve">), </w:t>
+      </w:r>
+      <w:r>
+        <w:rPr>
+          <w:rStyle w:val="DecValTok"/>
+        </w:rPr>
+        <w:t xml:space="preserve">2</w:t>
+      </w:r>
+      <w:r>
+        <w:rPr>
+          <w:rStyle w:val="NormalTok"/>
+        </w:rPr>
+        <w:t xml:space="preserve">, </w:t>
+      </w:r>
+      <w:r>
+        <w:rPr>
+          <w:rStyle w:val="DataTypeTok"/>
+        </w:rPr>
+        <w:t xml:space="preserve">replace =</w:t>
+      </w:r>
+      <w:r>
+        <w:rPr>
+          <w:rStyle w:val="NormalTok"/>
+        </w:rPr>
+        <w:t xml:space="preserve"> </w:t>
+      </w:r>
+      <w:r>
+        <w:rPr>
+          <w:rStyle w:val="OtherTok"/>
+        </w:rPr>
+        <w:t xml:space="preserve">TRUE</w:t>
+      </w:r>
+      <w:r>
+        <w:rPr>
+          <w:rStyle w:val="NormalTok"/>
+        </w:rPr>
+        <w:t xml:space="preserve">)</w:t>
+      </w:r>
+    </w:p>
+    <w:p>
+      <w:pPr>
+        <w:pStyle w:val="SourceCode"/>
+      </w:pPr>
+      <w:r>
+        <w:rPr>
+          <w:rStyle w:val="VerbatimChar"/>
+        </w:rPr>
+        <w:t xml:space="preserve">## [1] "verde" "rojo"</w:t>
+      </w:r>
+    </w:p>
+    <w:p>
+      <w:pPr>
+        <w:pStyle w:val="FirstParagraph"/>
+      </w:pPr>
+      <w:r>
+        <w:t xml:space="preserve">Aparejado a la función sample usaremos la función</w:t>
+      </w:r>
+      <w:r>
+        <w:t xml:space="preserve"> </w:t>
+      </w:r>
+      <w:r>
+        <w:rPr>
+          <w:b/>
+        </w:rPr>
+        <w:t xml:space="preserve">set.seed()</w:t>
+      </w:r>
+      <w:r>
+        <w:t xml:space="preserve">. Esta función establece una semilla para la generación de números aleatorios, por lo que nuestros resultados se vuelven reproducibles ya que cualquiera que corra el código tendrá exactamente los mismo números aleatorios.</w:t>
+      </w:r>
+    </w:p>
+    <w:p>
+      <w:pPr>
+        <w:pStyle w:val="SourceCode"/>
+      </w:pPr>
+      <w:r>
+        <w:rPr>
+          <w:rStyle w:val="KeywordTok"/>
+        </w:rPr>
+        <w:t xml:space="preserve">set.seed</w:t>
+      </w:r>
+      <w:r>
+        <w:rPr>
+          <w:rStyle w:val="NormalTok"/>
+        </w:rPr>
+        <w:t xml:space="preserve">(</w:t>
+      </w:r>
+      <w:r>
+        <w:rPr>
+          <w:rStyle w:val="DecValTok"/>
+        </w:rPr>
+        <w:t xml:space="preserve">1</w:t>
+      </w:r>
+      <w:r>
+        <w:rPr>
+          <w:rStyle w:val="NormalTok"/>
+        </w:rPr>
+        <w:t xml:space="preserve">)</w:t>
+      </w:r>
+      <w:r>
+        <w:br/>
+      </w:r>
+      <w:r>
+        <w:rPr>
+          <w:rStyle w:val="KeywordTok"/>
+        </w:rPr>
+        <w:t xml:space="preserve">sample</w:t>
+      </w:r>
+      <w:r>
+        <w:rPr>
+          <w:rStyle w:val="NormalTok"/>
+        </w:rPr>
+        <w:t xml:space="preserve">(</w:t>
+      </w:r>
+      <w:r>
+        <w:rPr>
+          <w:rStyle w:val="DecValTok"/>
+        </w:rPr>
+        <w:t xml:space="preserve">1</w:t>
+      </w:r>
+      <w:r>
+        <w:rPr>
+          <w:rStyle w:val="OperatorTok"/>
+        </w:rPr>
+        <w:t xml:space="preserve">:</w:t>
+      </w:r>
+      <w:r>
+        <w:rPr>
+          <w:rStyle w:val="DecValTok"/>
+        </w:rPr>
+        <w:t xml:space="preserve">10</w:t>
+      </w:r>
+      <w:r>
+        <w:rPr>
+          <w:rStyle w:val="NormalTok"/>
+        </w:rPr>
+        <w:t xml:space="preserve">, </w:t>
+      </w:r>
+      <w:r>
+        <w:rPr>
+          <w:rStyle w:val="DecValTok"/>
+        </w:rPr>
+        <w:t xml:space="preserve">5</w:t>
+      </w:r>
+      <w:r>
+        <w:rPr>
+          <w:rStyle w:val="NormalTok"/>
+        </w:rPr>
+        <w:t xml:space="preserve">)</w:t>
+      </w:r>
+    </w:p>
+    <w:p>
+      <w:pPr>
+        <w:pStyle w:val="SourceCode"/>
+      </w:pPr>
+      <w:r>
+        <w:rPr>
+          <w:rStyle w:val="VerbatimChar"/>
+        </w:rPr>
+        <w:t xml:space="preserve">## [1] 9 4 7 1 2</w:t>
+      </w:r>
+    </w:p>
+    <w:p>
+      <w:pPr>
+        <w:pStyle w:val="SourceCode"/>
+      </w:pPr>
+      <w:r>
+        <w:rPr>
+          <w:rStyle w:val="KeywordTok"/>
+        </w:rPr>
+        <w:t xml:space="preserve">sample</w:t>
+      </w:r>
+      <w:r>
+        <w:rPr>
+          <w:rStyle w:val="NormalTok"/>
+        </w:rPr>
+        <w:t xml:space="preserve">(</w:t>
+      </w:r>
+      <w:r>
+        <w:rPr>
+          <w:rStyle w:val="DecValTok"/>
+        </w:rPr>
+        <w:t xml:space="preserve">1</w:t>
+      </w:r>
+      <w:r>
+        <w:rPr>
+          <w:rStyle w:val="OperatorTok"/>
+        </w:rPr>
+        <w:t xml:space="preserve">:</w:t>
+      </w:r>
+      <w:r>
+        <w:rPr>
+          <w:rStyle w:val="DecValTok"/>
+        </w:rPr>
+        <w:t xml:space="preserve">10</w:t>
+      </w:r>
+      <w:r>
+        <w:rPr>
+          <w:rStyle w:val="NormalTok"/>
+        </w:rPr>
+        <w:t xml:space="preserve">, </w:t>
+      </w:r>
+      <w:r>
+        <w:rPr>
+          <w:rStyle w:val="DecValTok"/>
+        </w:rPr>
+        <w:t xml:space="preserve">5</w:t>
+      </w:r>
+      <w:r>
+        <w:rPr>
+          <w:rStyle w:val="NormalTok"/>
+        </w:rPr>
+        <w:t xml:space="preserve">)</w:t>
+      </w:r>
+    </w:p>
+    <w:p>
+      <w:pPr>
+        <w:pStyle w:val="SourceCode"/>
+      </w:pPr>
+      <w:r>
+        <w:rPr>
+          <w:rStyle w:val="VerbatimChar"/>
+        </w:rPr>
+        <w:t xml:space="preserve">## [1] 7 2 3 8 1</w:t>
+      </w:r>
+    </w:p>
+    <w:p>
+      <w:pPr>
+        <w:pStyle w:val="SourceCode"/>
+      </w:pPr>
+      <w:r>
+        <w:rPr>
+          <w:rStyle w:val="KeywordTok"/>
+        </w:rPr>
+        <w:t xml:space="preserve">set.seed</w:t>
+      </w:r>
+      <w:r>
+        <w:rPr>
+          <w:rStyle w:val="NormalTok"/>
+        </w:rPr>
+        <w:t xml:space="preserve">(</w:t>
+      </w:r>
+      <w:r>
+        <w:rPr>
+          <w:rStyle w:val="DecValTok"/>
+        </w:rPr>
+        <w:t xml:space="preserve">1</w:t>
+      </w:r>
+      <w:r>
+        <w:rPr>
+          <w:rStyle w:val="NormalTok"/>
+        </w:rPr>
+        <w:t xml:space="preserve">)</w:t>
+      </w:r>
+      <w:r>
+        <w:br/>
+      </w:r>
+      <w:r>
+        <w:rPr>
+          <w:rStyle w:val="KeywordTok"/>
+        </w:rPr>
+        <w:t xml:space="preserve">sample</w:t>
+      </w:r>
+      <w:r>
+        <w:rPr>
+          <w:rStyle w:val="NormalTok"/>
+        </w:rPr>
+        <w:t xml:space="preserve">(</w:t>
+      </w:r>
+      <w:r>
+        <w:rPr>
+          <w:rStyle w:val="DecValTok"/>
+        </w:rPr>
+        <w:t xml:space="preserve">1</w:t>
+      </w:r>
+      <w:r>
+        <w:rPr>
+          <w:rStyle w:val="OperatorTok"/>
+        </w:rPr>
+        <w:t xml:space="preserve">:</w:t>
+      </w:r>
+      <w:r>
+        <w:rPr>
+          <w:rStyle w:val="DecValTok"/>
+        </w:rPr>
+        <w:t xml:space="preserve">10</w:t>
+      </w:r>
+      <w:r>
+        <w:rPr>
+          <w:rStyle w:val="NormalTok"/>
+        </w:rPr>
+        <w:t xml:space="preserve">, </w:t>
+      </w:r>
+      <w:r>
+        <w:rPr>
+          <w:rStyle w:val="DecValTok"/>
+        </w:rPr>
+        <w:t xml:space="preserve">5</w:t>
+      </w:r>
+      <w:r>
+        <w:rPr>
+          <w:rStyle w:val="NormalTok"/>
+        </w:rPr>
+        <w:t xml:space="preserve">)</w:t>
+      </w:r>
+    </w:p>
+    <w:p>
+      <w:pPr>
+        <w:pStyle w:val="SourceCode"/>
+      </w:pPr>
+      <w:r>
+        <w:rPr>
+          <w:rStyle w:val="VerbatimChar"/>
+        </w:rPr>
+        <w:t xml:space="preserve">## [1] 9 4 7 1 2</w:t>
+      </w:r>
+    </w:p>
+    <w:p>
+      <w:pPr>
+        <w:pStyle w:val="SourceCode"/>
+      </w:pPr>
+      <w:r>
+        <w:rPr>
+          <w:rStyle w:val="KeywordTok"/>
+        </w:rPr>
+        <w:t xml:space="preserve">set.seed</w:t>
+      </w:r>
+      <w:r>
+        <w:rPr>
+          <w:rStyle w:val="NormalTok"/>
+        </w:rPr>
+        <w:t xml:space="preserve">(</w:t>
+      </w:r>
+      <w:r>
+        <w:rPr>
+          <w:rStyle w:val="DecValTok"/>
+        </w:rPr>
+        <w:t xml:space="preserve">10</w:t>
+      </w:r>
+      <w:r>
+        <w:rPr>
+          <w:rStyle w:val="NormalTok"/>
+        </w:rPr>
+        <w:t xml:space="preserve">)</w:t>
+      </w:r>
+      <w:r>
+        <w:br/>
+      </w:r>
+      <w:r>
+        <w:rPr>
+          <w:rStyle w:val="KeywordTok"/>
+        </w:rPr>
+        <w:t xml:space="preserve">sample</w:t>
+      </w:r>
+      <w:r>
+        <w:rPr>
+          <w:rStyle w:val="NormalTok"/>
+        </w:rPr>
+        <w:t xml:space="preserve">(</w:t>
+      </w:r>
+      <w:r>
+        <w:rPr>
+          <w:rStyle w:val="DecValTok"/>
+        </w:rPr>
+        <w:t xml:space="preserve">1</w:t>
+      </w:r>
+      <w:r>
+        <w:rPr>
+          <w:rStyle w:val="OperatorTok"/>
+        </w:rPr>
+        <w:t xml:space="preserve">:</w:t>
+      </w:r>
+      <w:r>
+        <w:rPr>
+          <w:rStyle w:val="DecValTok"/>
+        </w:rPr>
+        <w:t xml:space="preserve">10</w:t>
+      </w:r>
+      <w:r>
+        <w:rPr>
+          <w:rStyle w:val="NormalTok"/>
+        </w:rPr>
+        <w:t xml:space="preserve">, </w:t>
+      </w:r>
+      <w:r>
+        <w:rPr>
+          <w:rStyle w:val="DecValTok"/>
+        </w:rPr>
+        <w:t xml:space="preserve">5</w:t>
+      </w:r>
+      <w:r>
+        <w:rPr>
+          <w:rStyle w:val="NormalTok"/>
+        </w:rPr>
+        <w:t xml:space="preserve">)</w:t>
+      </w:r>
+    </w:p>
+    <w:p>
+      <w:pPr>
+        <w:pStyle w:val="SourceCode"/>
+      </w:pPr>
+      <w:r>
+        <w:rPr>
+          <w:rStyle w:val="VerbatimChar"/>
+        </w:rPr>
+        <w:t xml:space="preserve">## [1] 9 7 8 6 3</w:t>
+      </w:r>
+    </w:p>
+    <w:p>
+      <w:pPr>
+        <w:pStyle w:val="SourceCode"/>
+      </w:pPr>
+      <w:r>
+        <w:rPr>
+          <w:rStyle w:val="KeywordTok"/>
+        </w:rPr>
+        <w:t xml:space="preserve">set.seed</w:t>
+      </w:r>
+      <w:r>
+        <w:rPr>
+          <w:rStyle w:val="NormalTok"/>
+        </w:rPr>
+        <w:t xml:space="preserve">(</w:t>
+      </w:r>
+      <w:r>
+        <w:rPr>
+          <w:rStyle w:val="DecValTok"/>
+        </w:rPr>
+        <w:t xml:space="preserve">10</w:t>
+      </w:r>
+      <w:r>
+        <w:rPr>
+          <w:rStyle w:val="NormalTok"/>
+        </w:rPr>
+        <w:t xml:space="preserve">)</w:t>
+      </w:r>
+      <w:r>
+        <w:br/>
+      </w:r>
+      <w:r>
+        <w:rPr>
+          <w:rStyle w:val="KeywordTok"/>
+        </w:rPr>
+        <w:t xml:space="preserve">sample</w:t>
+      </w:r>
+      <w:r>
+        <w:rPr>
+          <w:rStyle w:val="NormalTok"/>
+        </w:rPr>
+        <w:t xml:space="preserve">(</w:t>
+      </w:r>
+      <w:r>
+        <w:rPr>
+          <w:rStyle w:val="DecValTok"/>
+        </w:rPr>
+        <w:t xml:space="preserve">1</w:t>
+      </w:r>
+      <w:r>
+        <w:rPr>
+          <w:rStyle w:val="OperatorTok"/>
+        </w:rPr>
+        <w:t xml:space="preserve">:</w:t>
+      </w:r>
+      <w:r>
+        <w:rPr>
+          <w:rStyle w:val="DecValTok"/>
+        </w:rPr>
+        <w:t xml:space="preserve">10</w:t>
+      </w:r>
+      <w:r>
+        <w:rPr>
+          <w:rStyle w:val="NormalTok"/>
+        </w:rPr>
+        <w:t xml:space="preserve">, </w:t>
+      </w:r>
+      <w:r>
+        <w:rPr>
+          <w:rStyle w:val="DecValTok"/>
+        </w:rPr>
+        <w:t xml:space="preserve">5</w:t>
+      </w:r>
+      <w:r>
+        <w:rPr>
+          <w:rStyle w:val="NormalTok"/>
+        </w:rPr>
+        <w:t xml:space="preserve">)</w:t>
+      </w:r>
+    </w:p>
+    <w:p>
+      <w:pPr>
+        <w:pStyle w:val="SourceCode"/>
+      </w:pPr>
+      <w:r>
+        <w:rPr>
+          <w:rStyle w:val="VerbatimChar"/>
+        </w:rPr>
+        <w:t xml:space="preserve">## [1] 9 7 8 6 3</w:t>
+      </w:r>
+    </w:p>
+    <w:p>
+      <w:pPr>
+        <w:pStyle w:val="SourceCode"/>
+      </w:pPr>
+      <w:r>
+        <w:rPr>
+          <w:rStyle w:val="KeywordTok"/>
+        </w:rPr>
+        <w:t xml:space="preserve">sample</w:t>
+      </w:r>
+      <w:r>
+        <w:rPr>
+          <w:rStyle w:val="NormalTok"/>
+        </w:rPr>
+        <w:t xml:space="preserve">(</w:t>
+      </w:r>
+      <w:r>
+        <w:rPr>
+          <w:rStyle w:val="DecValTok"/>
+        </w:rPr>
+        <w:t xml:space="preserve">1</w:t>
+      </w:r>
+      <w:r>
+        <w:rPr>
+          <w:rStyle w:val="OperatorTok"/>
+        </w:rPr>
+        <w:t xml:space="preserve">:</w:t>
+      </w:r>
+      <w:r>
+        <w:rPr>
+          <w:rStyle w:val="DecValTok"/>
+        </w:rPr>
+        <w:t xml:space="preserve">10</w:t>
+      </w:r>
+      <w:r>
+        <w:rPr>
+          <w:rStyle w:val="NormalTok"/>
+        </w:rPr>
+        <w:t xml:space="preserve">, </w:t>
+      </w:r>
+      <w:r>
+        <w:rPr>
+          <w:rStyle w:val="DecValTok"/>
+        </w:rPr>
+        <w:t xml:space="preserve">5</w:t>
+      </w:r>
+      <w:r>
+        <w:rPr>
+          <w:rStyle w:val="NormalTok"/>
+        </w:rPr>
+        <w:t xml:space="preserve">)</w:t>
+      </w:r>
+    </w:p>
+    <w:p>
+      <w:pPr>
+        <w:pStyle w:val="SourceCode"/>
+      </w:pPr>
+      <w:r>
+        <w:rPr>
+          <w:rStyle w:val="VerbatimChar"/>
+        </w:rPr>
+        <w:t xml:space="preserve">## [1]  8  7  2 10  5</w:t>
+      </w:r>
+    </w:p>
+    <w:p>
+      <w:pPr>
+        <w:pStyle w:val="FirstParagraph"/>
+      </w:pPr>
+      <w:r>
+        <w:t xml:space="preserve">Ejercicio. Usando la función sample, simula el experimento de tirar dos dados injustos. Para este problema debes ver los argumentos que admite sample usando</w:t>
+      </w:r>
+      <w:r>
+        <w:t xml:space="preserve"> </w:t>
+      </w:r>
+      <w:r>
+        <w:rPr>
+          <w:b/>
+        </w:rPr>
+        <w:t xml:space="preserve">?sample</w:t>
+      </w:r>
+    </w:p>
+    <w:p>
+      <w:pPr>
+        <w:pStyle w:val="SourceCode"/>
+      </w:pPr>
+      <w:r>
+        <w:rPr>
+          <w:rStyle w:val="CommentTok"/>
+        </w:rPr>
+        <w:t xml:space="preserve"># Escribe tu código aquí</w:t>
+      </w:r>
+    </w:p>
+    <w:p>
+      <w:pPr>
+        <w:pStyle w:val="FirstParagraph"/>
+      </w:pPr>
+      <w:r>
+        <w:t xml:space="preserve">Ejercicio. Para complementar lo anterior, hay que hacer el ejercicio 13. Simulation de library(swirl).</w:t>
+      </w:r>
+    </w:p>
+    <w:p>
+      <w:pPr>
+        <w:pStyle w:val="Heading2"/>
+      </w:pPr>
+      <w:bookmarkStart w:id="34" w:name="Xded87c53c2b4450ec2e6b829a138f268fbc1ada"/>
+      <w:r>
+        <w:t xml:space="preserve">Estructuras de control: if-else, for, while, repeat, next, break.</w:t>
+      </w:r>
+      <w:bookmarkEnd w:id="34"/>
+    </w:p>
+    <w:p>
+      <w:pPr>
+        <w:pStyle w:val="FirstParagraph"/>
+      </w:pPr>
+      <w:r>
+        <w:t xml:space="preserve">Ejercicio. Para practicar esta parte, usar data camp:</w:t>
+      </w:r>
+      <w:r>
+        <w:t xml:space="preserve"> </w:t>
+      </w:r>
+      <w:hyperlink r:id="rId35">
+        <w:r>
+          <w:rPr>
+            <w:rStyle w:val="Hyperlink"/>
+          </w:rPr>
+          <w:t xml:space="preserve">https://campus.datacamp.com/courses/intermediate-r/chapter-1-conditionals-and-control-flow?ex=1</w:t>
+        </w:r>
+      </w:hyperlink>
+      <w:r>
+        <w:t xml:space="preserve">. Estoy gestionando que le den acceso premium a la clase, en unos días les aviso cómo entrar si lo consigo. Mientras tanto, sí pueden usar ese link para hacer esta parte.</w:t>
+      </w:r>
+    </w:p>
+    <w:p>
+      <w:pPr>
+        <w:pStyle w:val="Heading2"/>
+      </w:pPr>
+      <w:bookmarkStart w:id="36" w:name="funciones"/>
+      <w:r>
+        <w:t xml:space="preserve">Funciones</w:t>
+      </w:r>
+      <w:bookmarkEnd w:id="36"/>
+    </w:p>
+    <w:p>
+      <w:pPr>
+        <w:pStyle w:val="FirstParagraph"/>
+      </w:pPr>
+      <w:r>
+        <w:t xml:space="preserve">Ejercicio. Hacer el ejercicio 9. Functions de library(swirl).</w:t>
+      </w:r>
+    </w:p>
+    <w:p>
+      <w:pPr>
+        <w:pStyle w:val="Heading2"/>
+      </w:pPr>
+      <w:bookmarkStart w:id="37" w:name="funciones-bucle-loop"/>
+      <w:r>
+        <w:t xml:space="preserve">Funciones bucle (loop)</w:t>
+      </w:r>
+      <w:bookmarkEnd w:id="37"/>
+    </w:p>
+    <w:p>
+      <w:pPr>
+        <w:pStyle w:val="FirstParagraph"/>
+      </w:pPr>
+      <w:r>
+        <w:t xml:space="preserve">Ejercicio. Hacer los ejercicios de 10. lapply and sapply y 11. vapply and tapply de library(swirl)</w:t>
+      </w:r>
+    </w:p>
+    <w:p>
+      <w:pPr>
+        <w:pStyle w:val="Heading2"/>
+      </w:pPr>
+      <w:bookmarkStart w:id="38" w:name="gráficos"/>
+      <w:r>
+        <w:t xml:space="preserve">Gráficos</w:t>
+      </w:r>
+      <w:bookmarkEnd w:id="38"/>
+    </w:p>
+    <w:p>
+      <w:pPr>
+        <w:pStyle w:val="FirstParagraph"/>
+      </w:pPr>
+      <w:r>
+        <w:t xml:space="preserve">Ejercicio. Hacer el ejercicio 15. Base graphics de library(swirl).</w:t>
+      </w:r>
+    </w:p>
+    <w:p>
+      <w:pPr>
+        <w:pStyle w:val="Heading2"/>
+      </w:pPr>
+      <w:bookmarkStart w:id="39" w:name="referencias"/>
       <w:r>
         <w:t xml:space="preserve">Referencias</w:t>
       </w:r>
-      <w:bookmarkEnd w:id="33"/>
+      <w:bookmarkEnd w:id="39"/>
     </w:p>
     <w:p>
       <w:pPr>
@@ -4351,7 +5777,7 @@
       <w:r>
         <w:br/>
       </w:r>
-      <w:hyperlink r:id="rId34">
+      <w:hyperlink r:id="rId40">
         <w:r>
           <w:rPr>
             <w:rStyle w:val="Hyperlink"/>
@@ -4370,7 +5796,7 @@
       <w:r>
         <w:br/>
       </w:r>
-      <w:hyperlink r:id="rId35">
+      <w:hyperlink r:id="rId41">
         <w:r>
           <w:rPr>
             <w:rStyle w:val="Hyperlink"/>

</xml_diff>

<commit_message>
Actualización con ejercicios útiles de data camp y swirl.
</commit_message>
<xml_diff>
--- a/Básicos-de-R.docx
+++ b/Básicos-de-R.docx
@@ -3166,43 +3166,43 @@
         <w:rPr>
           <w:rStyle w:val="VerbatimChar"/>
         </w:rPr>
-        <w:t xml:space="preserve">## [1,]   18     22 19   29      21            9</w:t>
-      </w:r>
-      <w:r>
-        <w:br/>
-      </w:r>
-      <w:r>
-        <w:rPr>
-          <w:rStyle w:val="VerbatimChar"/>
-        </w:rPr>
-        <w:t xml:space="preserve">## [2,]   14     13 11   16       4            1</w:t>
-      </w:r>
-      <w:r>
-        <w:br/>
-      </w:r>
-      <w:r>
-        <w:rPr>
-          <w:rStyle w:val="VerbatimChar"/>
-        </w:rPr>
-        <w:t xml:space="preserve">## [3,]    6     12 23    5      17           28</w:t>
-      </w:r>
-      <w:r>
-        <w:br/>
-      </w:r>
-      <w:r>
-        <w:rPr>
-          <w:rStyle w:val="VerbatimChar"/>
-        </w:rPr>
-        <w:t xml:space="preserve">## [4,]    3     27  2   25      24           26</w:t>
-      </w:r>
-      <w:r>
-        <w:br/>
-      </w:r>
-      <w:r>
-        <w:rPr>
-          <w:rStyle w:val="VerbatimChar"/>
-        </w:rPr>
-        <w:t xml:space="preserve">## [5,]   30     20  7   10      15            8</w:t>
+        <w:t xml:space="preserve">## [1,]   15      5 14   22       9            7</w:t>
+      </w:r>
+      <w:r>
+        <w:br/>
+      </w:r>
+      <w:r>
+        <w:rPr>
+          <w:rStyle w:val="VerbatimChar"/>
+        </w:rPr>
+        <w:t xml:space="preserve">## [2,]    3     25 16   29       1            4</w:t>
+      </w:r>
+      <w:r>
+        <w:br/>
+      </w:r>
+      <w:r>
+        <w:rPr>
+          <w:rStyle w:val="VerbatimChar"/>
+        </w:rPr>
+        <w:t xml:space="preserve">## [3,]    8     20 10   23      28           13</w:t>
+      </w:r>
+      <w:r>
+        <w:br/>
+      </w:r>
+      <w:r>
+        <w:rPr>
+          <w:rStyle w:val="VerbatimChar"/>
+        </w:rPr>
+        <w:t xml:space="preserve">## [4,]   18     17 11   12      21           19</w:t>
+      </w:r>
+      <w:r>
+        <w:br/>
+      </w:r>
+      <w:r>
+        <w:rPr>
+          <w:rStyle w:val="VerbatimChar"/>
+        </w:rPr>
+        <w:t xml:space="preserve">## [5,]   24      6 27   30      26            2</w:t>
       </w:r>
     </w:p>
     <w:p>
@@ -3620,43 +3620,43 @@
         <w:rPr>
           <w:rStyle w:val="VerbatimChar"/>
         </w:rPr>
-        <w:t xml:space="preserve">## [1,]    6     26 18   20      30           10</w:t>
-      </w:r>
-      <w:r>
-        <w:br/>
-      </w:r>
-      <w:r>
-        <w:rPr>
-          <w:rStyle w:val="VerbatimChar"/>
-        </w:rPr>
-        <w:t xml:space="preserve">## [2,]   24     15 22    7       9           19</w:t>
-      </w:r>
-      <w:r>
-        <w:br/>
-      </w:r>
-      <w:r>
-        <w:rPr>
-          <w:rStyle w:val="VerbatimChar"/>
-        </w:rPr>
-        <w:t xml:space="preserve">## [3,]   27      5 29   16      21           13</w:t>
-      </w:r>
-      <w:r>
-        <w:br/>
-      </w:r>
-      <w:r>
-        <w:rPr>
-          <w:rStyle w:val="VerbatimChar"/>
-        </w:rPr>
-        <w:t xml:space="preserve">## [4,]    8     28  4   12      11            3</w:t>
-      </w:r>
-      <w:r>
-        <w:br/>
-      </w:r>
-      <w:r>
-        <w:rPr>
-          <w:rStyle w:val="VerbatimChar"/>
-        </w:rPr>
-        <w:t xml:space="preserve">## [5,]   23     17 14   25       2            1</w:t>
+        <w:t xml:space="preserve">## [1,]   17     30 25   18       7           12</w:t>
+      </w:r>
+      <w:r>
+        <w:br/>
+      </w:r>
+      <w:r>
+        <w:rPr>
+          <w:rStyle w:val="VerbatimChar"/>
+        </w:rPr>
+        <w:t xml:space="preserve">## [2,]   14     21  4    6      22           29</w:t>
+      </w:r>
+      <w:r>
+        <w:br/>
+      </w:r>
+      <w:r>
+        <w:rPr>
+          <w:rStyle w:val="VerbatimChar"/>
+        </w:rPr>
+        <w:t xml:space="preserve">## [3,]    5     27 13    3      20            9</w:t>
+      </w:r>
+      <w:r>
+        <w:br/>
+      </w:r>
+      <w:r>
+        <w:rPr>
+          <w:rStyle w:val="VerbatimChar"/>
+        </w:rPr>
+        <w:t xml:space="preserve">## [4,]   24     11 23   10       8           19</w:t>
+      </w:r>
+      <w:r>
+        <w:br/>
+      </w:r>
+      <w:r>
+        <w:rPr>
+          <w:rStyle w:val="VerbatimChar"/>
+        </w:rPr>
+        <w:t xml:space="preserve">## [5,]    1     16 26    2      28           15</w:t>
       </w:r>
     </w:p>
     <w:p>
@@ -3711,7 +3711,7 @@
         <w:rPr>
           <w:rStyle w:val="VerbatimChar"/>
         </w:rPr>
-        <w:t xml:space="preserve">##       9</w:t>
+        <w:t xml:space="preserve">##      22</w:t>
       </w:r>
     </w:p>
     <w:p>
@@ -3766,7 +3766,7 @@
         <w:rPr>
           <w:rStyle w:val="VerbatimChar"/>
         </w:rPr>
-        <w:t xml:space="preserve">##     17</w:t>
+        <w:t xml:space="preserve">##     16</w:t>
       </w:r>
     </w:p>
     <w:p>
@@ -3800,7 +3800,7 @@
         <w:rPr>
           <w:rStyle w:val="VerbatimChar"/>
         </w:rPr>
-        <w:t xml:space="preserve">## [1] 30  9 21 11  2</w:t>
+        <w:t xml:space="preserve">## [1]  7 22 20  8 28</w:t>
       </w:r>
     </w:p>
     <w:p>
@@ -3843,7 +3843,7 @@
         <w:rPr>
           <w:rStyle w:val="VerbatimChar"/>
         </w:rPr>
-        <w:t xml:space="preserve">##           24           15           22            7            9           19</w:t>
+        <w:t xml:space="preserve">##           14           21            4            6           22           29</w:t>
       </w:r>
     </w:p>
     <w:p>
@@ -4199,43 +4199,43 @@
         <w:rPr>
           <w:rStyle w:val="VerbatimChar"/>
         </w:rPr>
-        <w:t xml:space="preserve">## 1   21      3 20   28       1           27</w:t>
-      </w:r>
-      <w:r>
-        <w:br/>
-      </w:r>
-      <w:r>
-        <w:rPr>
-          <w:rStyle w:val="VerbatimChar"/>
-        </w:rPr>
-        <w:t xml:space="preserve">## 2   16     18 30    6       9           10</w:t>
-      </w:r>
-      <w:r>
-        <w:br/>
-      </w:r>
-      <w:r>
-        <w:rPr>
-          <w:rStyle w:val="VerbatimChar"/>
-        </w:rPr>
-        <w:t xml:space="preserve">## 3   13      8  7    2      14           19</w:t>
-      </w:r>
-      <w:r>
-        <w:br/>
-      </w:r>
-      <w:r>
-        <w:rPr>
-          <w:rStyle w:val="VerbatimChar"/>
-        </w:rPr>
-        <w:t xml:space="preserve">## 4   15     23 24    4      22           11</w:t>
-      </w:r>
-      <w:r>
-        <w:br/>
-      </w:r>
-      <w:r>
-        <w:rPr>
-          <w:rStyle w:val="VerbatimChar"/>
-        </w:rPr>
-        <w:t xml:space="preserve">## 5   12      5 17   29      25           26</w:t>
+        <w:t xml:space="preserve">## 1    7      2 15   21      10           12</w:t>
+      </w:r>
+      <w:r>
+        <w:br/>
+      </w:r>
+      <w:r>
+        <w:rPr>
+          <w:rStyle w:val="VerbatimChar"/>
+        </w:rPr>
+        <w:t xml:space="preserve">## 2   30      6 25   29      26            8</w:t>
+      </w:r>
+      <w:r>
+        <w:br/>
+      </w:r>
+      <w:r>
+        <w:rPr>
+          <w:rStyle w:val="VerbatimChar"/>
+        </w:rPr>
+        <w:t xml:space="preserve">## 3   28     17  1    5      16           18</w:t>
+      </w:r>
+      <w:r>
+        <w:br/>
+      </w:r>
+      <w:r>
+        <w:rPr>
+          <w:rStyle w:val="VerbatimChar"/>
+        </w:rPr>
+        <w:t xml:space="preserve">## 4   24      3 20   14       4           22</w:t>
+      </w:r>
+      <w:r>
+        <w:br/>
+      </w:r>
+      <w:r>
+        <w:rPr>
+          <w:rStyle w:val="VerbatimChar"/>
+        </w:rPr>
+        <w:t xml:space="preserve">## 5   19     23 27    9      13           11</w:t>
       </w:r>
     </w:p>
     <w:p>
@@ -4318,7 +4318,7 @@
         <w:rPr>
           <w:rStyle w:val="VerbatimChar"/>
         </w:rPr>
-        <w:t xml:space="preserve">## [1]  1  9 14 22 25</w:t>
+        <w:t xml:space="preserve">## [1] 10 26 16  4 13</w:t>
       </w:r>
     </w:p>
     <w:p>
@@ -4457,43 +4457,43 @@
         <w:rPr>
           <w:rStyle w:val="VerbatimChar"/>
         </w:rPr>
-        <w:t xml:space="preserve">## [1,]   21      3</w:t>
-      </w:r>
-      <w:r>
-        <w:br/>
-      </w:r>
-      <w:r>
-        <w:rPr>
-          <w:rStyle w:val="VerbatimChar"/>
-        </w:rPr>
-        <w:t xml:space="preserve">## [2,]   16     18</w:t>
-      </w:r>
-      <w:r>
-        <w:br/>
-      </w:r>
-      <w:r>
-        <w:rPr>
-          <w:rStyle w:val="VerbatimChar"/>
-        </w:rPr>
-        <w:t xml:space="preserve">## [3,]   13      8</w:t>
-      </w:r>
-      <w:r>
-        <w:br/>
-      </w:r>
-      <w:r>
-        <w:rPr>
-          <w:rStyle w:val="VerbatimChar"/>
-        </w:rPr>
-        <w:t xml:space="preserve">## [4,]   15     23</w:t>
-      </w:r>
-      <w:r>
-        <w:br/>
-      </w:r>
-      <w:r>
-        <w:rPr>
-          <w:rStyle w:val="VerbatimChar"/>
-        </w:rPr>
-        <w:t xml:space="preserve">## [5,]   12      5</w:t>
+        <w:t xml:space="preserve">## [1,]    7      2</w:t>
+      </w:r>
+      <w:r>
+        <w:br/>
+      </w:r>
+      <w:r>
+        <w:rPr>
+          <w:rStyle w:val="VerbatimChar"/>
+        </w:rPr>
+        <w:t xml:space="preserve">## [2,]   30      6</w:t>
+      </w:r>
+      <w:r>
+        <w:br/>
+      </w:r>
+      <w:r>
+        <w:rPr>
+          <w:rStyle w:val="VerbatimChar"/>
+        </w:rPr>
+        <w:t xml:space="preserve">## [3,]   28     17</w:t>
+      </w:r>
+      <w:r>
+        <w:br/>
+      </w:r>
+      <w:r>
+        <w:rPr>
+          <w:rStyle w:val="VerbatimChar"/>
+        </w:rPr>
+        <w:t xml:space="preserve">## [4,]   24      3</w:t>
+      </w:r>
+      <w:r>
+        <w:br/>
+      </w:r>
+      <w:r>
+        <w:rPr>
+          <w:rStyle w:val="VerbatimChar"/>
+        </w:rPr>
+        <w:t xml:space="preserve">## [5,]   19     23</w:t>
       </w:r>
     </w:p>
     <w:p>
@@ -4532,7 +4532,7 @@
         <w:rPr>
           <w:b/>
         </w:rPr>
-        <w:t xml:space="preserve">sample(conjunto_de_elementos, elemntos_a_tomar)</w:t>
+        <w:t xml:space="preserve">sample(conjunto_de_elementos, elementos_a_tomar)</w:t>
       </w:r>
     </w:p>
     <w:p>
@@ -4596,7 +4596,7 @@
         <w:rPr>
           <w:rStyle w:val="VerbatimChar"/>
         </w:rPr>
-        <w:t xml:space="preserve">## [1] 5 8 4 7 9</w:t>
+        <w:t xml:space="preserve">## [1] 9 5 1 3 6</w:t>
       </w:r>
     </w:p>
     <w:p>
@@ -4660,7 +4660,7 @@
         <w:rPr>
           <w:rStyle w:val="VerbatimChar"/>
         </w:rPr>
-        <w:t xml:space="preserve">## [1]  1 10  4  7  8</w:t>
+        <w:t xml:space="preserve">## [1] 2 5 3 8 7</w:t>
       </w:r>
     </w:p>
     <w:p>
@@ -4724,7 +4724,7 @@
         <w:rPr>
           <w:rStyle w:val="VerbatimChar"/>
         </w:rPr>
-        <w:t xml:space="preserve">## [1]  7  1  8 10  2</w:t>
+        <w:t xml:space="preserve">## [1]  4  1  6 10  5</w:t>
       </w:r>
     </w:p>
     <w:p>
@@ -4772,7 +4772,7 @@
         <w:rPr>
           <w:rStyle w:val="VerbatimChar"/>
         </w:rPr>
-        <w:t xml:space="preserve">##  [1] "j" "y" "i" "s" "z" "w" "r" "a" "v" "l" "f"</w:t>
+        <w:t xml:space="preserve">##  [1] "y" "c" "r" "i" "n" "w" "x" "z" "j" "u" "f"</w:t>
       </w:r>
     </w:p>
     <w:p>
@@ -4860,6 +4860,260 @@
         <w:rPr>
           <w:rStyle w:val="VerbatimChar"/>
         </w:rPr>
+        <w:t xml:space="preserve">## [1] "verde" "azul"</w:t>
+      </w:r>
+    </w:p>
+    <w:p>
+      <w:pPr>
+        <w:pStyle w:val="FirstParagraph"/>
+      </w:pPr>
+      <w:r>
+        <w:t xml:space="preserve">Además se puede usar para tomar objetos con o sin repeticiones.</w:t>
+      </w:r>
+    </w:p>
+    <w:p>
+      <w:pPr>
+        <w:pStyle w:val="SourceCode"/>
+      </w:pPr>
+      <w:r>
+        <w:rPr>
+          <w:rStyle w:val="KeywordTok"/>
+        </w:rPr>
+        <w:t xml:space="preserve">sample</w:t>
+      </w:r>
+      <w:r>
+        <w:rPr>
+          <w:rStyle w:val="NormalTok"/>
+        </w:rPr>
+        <w:t xml:space="preserve">(</w:t>
+      </w:r>
+      <w:r>
+        <w:rPr>
+          <w:rStyle w:val="DecValTok"/>
+        </w:rPr>
+        <w:t xml:space="preserve">10</w:t>
+      </w:r>
+      <w:r>
+        <w:rPr>
+          <w:rStyle w:val="OperatorTok"/>
+        </w:rPr>
+        <w:t xml:space="preserve">:</w:t>
+      </w:r>
+      <w:r>
+        <w:rPr>
+          <w:rStyle w:val="DecValTok"/>
+        </w:rPr>
+        <w:t xml:space="preserve">20</w:t>
+      </w:r>
+      <w:r>
+        <w:rPr>
+          <w:rStyle w:val="NormalTok"/>
+        </w:rPr>
+        <w:t xml:space="preserve">) </w:t>
+      </w:r>
+      <w:r>
+        <w:rPr>
+          <w:rStyle w:val="CommentTok"/>
+        </w:rPr>
+        <w:t xml:space="preserve">##permutación de los elementos</w:t>
+      </w:r>
+    </w:p>
+    <w:p>
+      <w:pPr>
+        <w:pStyle w:val="SourceCode"/>
+      </w:pPr>
+      <w:r>
+        <w:rPr>
+          <w:rStyle w:val="VerbatimChar"/>
+        </w:rPr>
+        <w:t xml:space="preserve">##  [1] 13 14 20 10 11 16 19 17 15 18 12</w:t>
+      </w:r>
+    </w:p>
+    <w:p>
+      <w:pPr>
+        <w:pStyle w:val="SourceCode"/>
+      </w:pPr>
+      <w:r>
+        <w:rPr>
+          <w:rStyle w:val="KeywordTok"/>
+        </w:rPr>
+        <w:t xml:space="preserve">sample</w:t>
+      </w:r>
+      <w:r>
+        <w:rPr>
+          <w:rStyle w:val="NormalTok"/>
+        </w:rPr>
+        <w:t xml:space="preserve">(</w:t>
+      </w:r>
+      <w:r>
+        <w:rPr>
+          <w:rStyle w:val="DecValTok"/>
+        </w:rPr>
+        <w:t xml:space="preserve">1</w:t>
+      </w:r>
+      <w:r>
+        <w:rPr>
+          <w:rStyle w:val="OperatorTok"/>
+        </w:rPr>
+        <w:t xml:space="preserve">:</w:t>
+      </w:r>
+      <w:r>
+        <w:rPr>
+          <w:rStyle w:val="DecValTok"/>
+        </w:rPr>
+        <w:t xml:space="preserve">10</w:t>
+      </w:r>
+      <w:r>
+        <w:rPr>
+          <w:rStyle w:val="NormalTok"/>
+        </w:rPr>
+        <w:t xml:space="preserve">, </w:t>
+      </w:r>
+      <w:r>
+        <w:rPr>
+          <w:rStyle w:val="DataTypeTok"/>
+        </w:rPr>
+        <w:t xml:space="preserve">replace =</w:t>
+      </w:r>
+      <w:r>
+        <w:rPr>
+          <w:rStyle w:val="NormalTok"/>
+        </w:rPr>
+        <w:t xml:space="preserve"> </w:t>
+      </w:r>
+      <w:r>
+        <w:rPr>
+          <w:rStyle w:val="OtherTok"/>
+        </w:rPr>
+        <w:t xml:space="preserve">TRUE</w:t>
+      </w:r>
+      <w:r>
+        <w:rPr>
+          <w:rStyle w:val="NormalTok"/>
+        </w:rPr>
+        <w:t xml:space="preserve">)</w:t>
+      </w:r>
+    </w:p>
+    <w:p>
+      <w:pPr>
+        <w:pStyle w:val="SourceCode"/>
+      </w:pPr>
+      <w:r>
+        <w:rPr>
+          <w:rStyle w:val="VerbatimChar"/>
+        </w:rPr>
+        <w:t xml:space="preserve">##  [1]  1  2  5 10 10  3  9  8  1  7</w:t>
+      </w:r>
+    </w:p>
+    <w:p>
+      <w:pPr>
+        <w:pStyle w:val="SourceCode"/>
+      </w:pPr>
+      <w:r>
+        <w:rPr>
+          <w:rStyle w:val="KeywordTok"/>
+        </w:rPr>
+        <w:t xml:space="preserve">sample</w:t>
+      </w:r>
+      <w:r>
+        <w:rPr>
+          <w:rStyle w:val="NormalTok"/>
+        </w:rPr>
+        <w:t xml:space="preserve"> (</w:t>
+      </w:r>
+      <w:r>
+        <w:rPr>
+          <w:rStyle w:val="KeywordTok"/>
+        </w:rPr>
+        <w:t xml:space="preserve">c</w:t>
+      </w:r>
+      <w:r>
+        <w:rPr>
+          <w:rStyle w:val="NormalTok"/>
+        </w:rPr>
+        <w:t xml:space="preserve">(</w:t>
+      </w:r>
+      <w:r>
+        <w:rPr>
+          <w:rStyle w:val="StringTok"/>
+        </w:rPr>
+        <w:t xml:space="preserve">"rojo"</w:t>
+      </w:r>
+      <w:r>
+        <w:rPr>
+          <w:rStyle w:val="NormalTok"/>
+        </w:rPr>
+        <w:t xml:space="preserve">,</w:t>
+      </w:r>
+      <w:r>
+        <w:rPr>
+          <w:rStyle w:val="StringTok"/>
+        </w:rPr>
+        <w:t xml:space="preserve">"verde"</w:t>
+      </w:r>
+      <w:r>
+        <w:rPr>
+          <w:rStyle w:val="NormalTok"/>
+        </w:rPr>
+        <w:t xml:space="preserve">,</w:t>
+      </w:r>
+      <w:r>
+        <w:rPr>
+          <w:rStyle w:val="StringTok"/>
+        </w:rPr>
+        <w:t xml:space="preserve">"azul"</w:t>
+      </w:r>
+      <w:r>
+        <w:rPr>
+          <w:rStyle w:val="NormalTok"/>
+        </w:rPr>
+        <w:t xml:space="preserve">), </w:t>
+      </w:r>
+      <w:r>
+        <w:rPr>
+          <w:rStyle w:val="DecValTok"/>
+        </w:rPr>
+        <w:t xml:space="preserve">2</w:t>
+      </w:r>
+      <w:r>
+        <w:rPr>
+          <w:rStyle w:val="NormalTok"/>
+        </w:rPr>
+        <w:t xml:space="preserve">, </w:t>
+      </w:r>
+      <w:r>
+        <w:rPr>
+          <w:rStyle w:val="DataTypeTok"/>
+        </w:rPr>
+        <w:t xml:space="preserve">replace =</w:t>
+      </w:r>
+      <w:r>
+        <w:rPr>
+          <w:rStyle w:val="NormalTok"/>
+        </w:rPr>
+        <w:t xml:space="preserve"> </w:t>
+      </w:r>
+      <w:r>
+        <w:rPr>
+          <w:rStyle w:val="OtherTok"/>
+        </w:rPr>
+        <w:t xml:space="preserve">TRUE</w:t>
+      </w:r>
+      <w:r>
+        <w:rPr>
+          <w:rStyle w:val="NormalTok"/>
+        </w:rPr>
+        <w:t xml:space="preserve">)</w:t>
+      </w:r>
+    </w:p>
+    <w:p>
+      <w:pPr>
+        <w:pStyle w:val="SourceCode"/>
+      </w:pPr>
+      <w:r>
+        <w:rPr>
+          <w:rStyle w:val="VerbatimChar"/>
+        </w:rPr>
         <w:t xml:space="preserve">## [1] "rojo"  "verde"</w:t>
       </w:r>
     </w:p>
@@ -4868,13 +5122,52 @@
         <w:pStyle w:val="FirstParagraph"/>
       </w:pPr>
       <w:r>
-        <w:t xml:space="preserve">Además se puede usar para tomar objetos con o sin repeticiones.</w:t>
-      </w:r>
-    </w:p>
-    <w:p>
-      <w:pPr>
-        <w:pStyle w:val="SourceCode"/>
-      </w:pPr>
+        <w:t xml:space="preserve">Aparejado a la función sample usaremos la función</w:t>
+      </w:r>
+      <w:r>
+        <w:t xml:space="preserve"> </w:t>
+      </w:r>
+      <w:r>
+        <w:rPr>
+          <w:b/>
+        </w:rPr>
+        <w:t xml:space="preserve">set.seed()</w:t>
+      </w:r>
+      <w:r>
+        <w:t xml:space="preserve">. Esta función establece una semilla para la generación de números aleatorios, por lo que nuestros resultados se vuelven reproducibles ya que cualquiera que corra el código tendrá exactamente los mismo números aleatorios.</w:t>
+      </w:r>
+    </w:p>
+    <w:p>
+      <w:pPr>
+        <w:pStyle w:val="SourceCode"/>
+      </w:pPr>
+      <w:r>
+        <w:rPr>
+          <w:rStyle w:val="KeywordTok"/>
+        </w:rPr>
+        <w:t xml:space="preserve">set.seed</w:t>
+      </w:r>
+      <w:r>
+        <w:rPr>
+          <w:rStyle w:val="NormalTok"/>
+        </w:rPr>
+        <w:t xml:space="preserve">(</w:t>
+      </w:r>
+      <w:r>
+        <w:rPr>
+          <w:rStyle w:val="DecValTok"/>
+        </w:rPr>
+        <w:t xml:space="preserve">1</w:t>
+      </w:r>
+      <w:r>
+        <w:rPr>
+          <w:rStyle w:val="NormalTok"/>
+        </w:rPr>
+        <w:t xml:space="preserve">)</w:t>
+      </w:r>
+      <w:r>
+        <w:br/>
+      </w:r>
       <w:r>
         <w:rPr>
           <w:rStyle w:val="KeywordTok"/>
@@ -4891,10 +5184,74 @@
         <w:rPr>
           <w:rStyle w:val="DecValTok"/>
         </w:rPr>
+        <w:t xml:space="preserve">1</w:t>
+      </w:r>
+      <w:r>
+        <w:rPr>
+          <w:rStyle w:val="OperatorTok"/>
+        </w:rPr>
+        <w:t xml:space="preserve">:</w:t>
+      </w:r>
+      <w:r>
+        <w:rPr>
+          <w:rStyle w:val="DecValTok"/>
+        </w:rPr>
         <w:t xml:space="preserve">10</w:t>
       </w:r>
       <w:r>
         <w:rPr>
+          <w:rStyle w:val="NormalTok"/>
+        </w:rPr>
+        <w:t xml:space="preserve">, </w:t>
+      </w:r>
+      <w:r>
+        <w:rPr>
+          <w:rStyle w:val="DecValTok"/>
+        </w:rPr>
+        <w:t xml:space="preserve">5</w:t>
+      </w:r>
+      <w:r>
+        <w:rPr>
+          <w:rStyle w:val="NormalTok"/>
+        </w:rPr>
+        <w:t xml:space="preserve">)</w:t>
+      </w:r>
+    </w:p>
+    <w:p>
+      <w:pPr>
+        <w:pStyle w:val="SourceCode"/>
+      </w:pPr>
+      <w:r>
+        <w:rPr>
+          <w:rStyle w:val="VerbatimChar"/>
+        </w:rPr>
+        <w:t xml:space="preserve">## [1] 9 4 7 1 2</w:t>
+      </w:r>
+    </w:p>
+    <w:p>
+      <w:pPr>
+        <w:pStyle w:val="SourceCode"/>
+      </w:pPr>
+      <w:r>
+        <w:rPr>
+          <w:rStyle w:val="KeywordTok"/>
+        </w:rPr>
+        <w:t xml:space="preserve">sample</w:t>
+      </w:r>
+      <w:r>
+        <w:rPr>
+          <w:rStyle w:val="NormalTok"/>
+        </w:rPr>
+        <w:t xml:space="preserve">(</w:t>
+      </w:r>
+      <w:r>
+        <w:rPr>
+          <w:rStyle w:val="DecValTok"/>
+        </w:rPr>
+        <w:t xml:space="preserve">1</w:t>
+      </w:r>
+      <w:r>
+        <w:rPr>
           <w:rStyle w:val="OperatorTok"/>
         </w:rPr>
         <w:t xml:space="preserve">:</w:t>
@@ -4903,218 +5260,401 @@
         <w:rPr>
           <w:rStyle w:val="DecValTok"/>
         </w:rPr>
-        <w:t xml:space="preserve">20</w:t>
-      </w:r>
-      <w:r>
-        <w:rPr>
-          <w:rStyle w:val="NormalTok"/>
-        </w:rPr>
-        <w:t xml:space="preserve">) </w:t>
-      </w:r>
+        <w:t xml:space="preserve">10</w:t>
+      </w:r>
+      <w:r>
+        <w:rPr>
+          <w:rStyle w:val="NormalTok"/>
+        </w:rPr>
+        <w:t xml:space="preserve">, </w:t>
+      </w:r>
+      <w:r>
+        <w:rPr>
+          <w:rStyle w:val="DecValTok"/>
+        </w:rPr>
+        <w:t xml:space="preserve">5</w:t>
+      </w:r>
+      <w:r>
+        <w:rPr>
+          <w:rStyle w:val="NormalTok"/>
+        </w:rPr>
+        <w:t xml:space="preserve">)</w:t>
+      </w:r>
+    </w:p>
+    <w:p>
+      <w:pPr>
+        <w:pStyle w:val="SourceCode"/>
+      </w:pPr>
+      <w:r>
+        <w:rPr>
+          <w:rStyle w:val="VerbatimChar"/>
+        </w:rPr>
+        <w:t xml:space="preserve">## [1] 7 2 3 8 1</w:t>
+      </w:r>
+    </w:p>
+    <w:p>
+      <w:pPr>
+        <w:pStyle w:val="SourceCode"/>
+      </w:pPr>
+      <w:r>
+        <w:rPr>
+          <w:rStyle w:val="KeywordTok"/>
+        </w:rPr>
+        <w:t xml:space="preserve">set.seed</w:t>
+      </w:r>
+      <w:r>
+        <w:rPr>
+          <w:rStyle w:val="NormalTok"/>
+        </w:rPr>
+        <w:t xml:space="preserve">(</w:t>
+      </w:r>
+      <w:r>
+        <w:rPr>
+          <w:rStyle w:val="DecValTok"/>
+        </w:rPr>
+        <w:t xml:space="preserve">1</w:t>
+      </w:r>
+      <w:r>
+        <w:rPr>
+          <w:rStyle w:val="NormalTok"/>
+        </w:rPr>
+        <w:t xml:space="preserve">)</w:t>
+      </w:r>
+      <w:r>
+        <w:br/>
+      </w:r>
+      <w:r>
+        <w:rPr>
+          <w:rStyle w:val="KeywordTok"/>
+        </w:rPr>
+        <w:t xml:space="preserve">sample</w:t>
+      </w:r>
+      <w:r>
+        <w:rPr>
+          <w:rStyle w:val="NormalTok"/>
+        </w:rPr>
+        <w:t xml:space="preserve">(</w:t>
+      </w:r>
+      <w:r>
+        <w:rPr>
+          <w:rStyle w:val="DecValTok"/>
+        </w:rPr>
+        <w:t xml:space="preserve">1</w:t>
+      </w:r>
+      <w:r>
+        <w:rPr>
+          <w:rStyle w:val="OperatorTok"/>
+        </w:rPr>
+        <w:t xml:space="preserve">:</w:t>
+      </w:r>
+      <w:r>
+        <w:rPr>
+          <w:rStyle w:val="DecValTok"/>
+        </w:rPr>
+        <w:t xml:space="preserve">10</w:t>
+      </w:r>
+      <w:r>
+        <w:rPr>
+          <w:rStyle w:val="NormalTok"/>
+        </w:rPr>
+        <w:t xml:space="preserve">, </w:t>
+      </w:r>
+      <w:r>
+        <w:rPr>
+          <w:rStyle w:val="DecValTok"/>
+        </w:rPr>
+        <w:t xml:space="preserve">5</w:t>
+      </w:r>
+      <w:r>
+        <w:rPr>
+          <w:rStyle w:val="NormalTok"/>
+        </w:rPr>
+        <w:t xml:space="preserve">)</w:t>
+      </w:r>
+    </w:p>
+    <w:p>
+      <w:pPr>
+        <w:pStyle w:val="SourceCode"/>
+      </w:pPr>
+      <w:r>
+        <w:rPr>
+          <w:rStyle w:val="VerbatimChar"/>
+        </w:rPr>
+        <w:t xml:space="preserve">## [1] 9 4 7 1 2</w:t>
+      </w:r>
+    </w:p>
+    <w:p>
+      <w:pPr>
+        <w:pStyle w:val="SourceCode"/>
+      </w:pPr>
+      <w:r>
+        <w:rPr>
+          <w:rStyle w:val="KeywordTok"/>
+        </w:rPr>
+        <w:t xml:space="preserve">set.seed</w:t>
+      </w:r>
+      <w:r>
+        <w:rPr>
+          <w:rStyle w:val="NormalTok"/>
+        </w:rPr>
+        <w:t xml:space="preserve">(</w:t>
+      </w:r>
+      <w:r>
+        <w:rPr>
+          <w:rStyle w:val="DecValTok"/>
+        </w:rPr>
+        <w:t xml:space="preserve">10</w:t>
+      </w:r>
+      <w:r>
+        <w:rPr>
+          <w:rStyle w:val="NormalTok"/>
+        </w:rPr>
+        <w:t xml:space="preserve">)</w:t>
+      </w:r>
+      <w:r>
+        <w:br/>
+      </w:r>
+      <w:r>
+        <w:rPr>
+          <w:rStyle w:val="KeywordTok"/>
+        </w:rPr>
+        <w:t xml:space="preserve">sample</w:t>
+      </w:r>
+      <w:r>
+        <w:rPr>
+          <w:rStyle w:val="NormalTok"/>
+        </w:rPr>
+        <w:t xml:space="preserve">(</w:t>
+      </w:r>
+      <w:r>
+        <w:rPr>
+          <w:rStyle w:val="DecValTok"/>
+        </w:rPr>
+        <w:t xml:space="preserve">1</w:t>
+      </w:r>
+      <w:r>
+        <w:rPr>
+          <w:rStyle w:val="OperatorTok"/>
+        </w:rPr>
+        <w:t xml:space="preserve">:</w:t>
+      </w:r>
+      <w:r>
+        <w:rPr>
+          <w:rStyle w:val="DecValTok"/>
+        </w:rPr>
+        <w:t xml:space="preserve">10</w:t>
+      </w:r>
+      <w:r>
+        <w:rPr>
+          <w:rStyle w:val="NormalTok"/>
+        </w:rPr>
+        <w:t xml:space="preserve">, </w:t>
+      </w:r>
+      <w:r>
+        <w:rPr>
+          <w:rStyle w:val="DecValTok"/>
+        </w:rPr>
+        <w:t xml:space="preserve">5</w:t>
+      </w:r>
+      <w:r>
+        <w:rPr>
+          <w:rStyle w:val="NormalTok"/>
+        </w:rPr>
+        <w:t xml:space="preserve">)</w:t>
+      </w:r>
+    </w:p>
+    <w:p>
+      <w:pPr>
+        <w:pStyle w:val="SourceCode"/>
+      </w:pPr>
+      <w:r>
+        <w:rPr>
+          <w:rStyle w:val="VerbatimChar"/>
+        </w:rPr>
+        <w:t xml:space="preserve">## [1] 9 7 8 6 3</w:t>
+      </w:r>
+    </w:p>
+    <w:p>
+      <w:pPr>
+        <w:pStyle w:val="SourceCode"/>
+      </w:pPr>
+      <w:r>
+        <w:rPr>
+          <w:rStyle w:val="KeywordTok"/>
+        </w:rPr>
+        <w:t xml:space="preserve">set.seed</w:t>
+      </w:r>
+      <w:r>
+        <w:rPr>
+          <w:rStyle w:val="NormalTok"/>
+        </w:rPr>
+        <w:t xml:space="preserve">(</w:t>
+      </w:r>
+      <w:r>
+        <w:rPr>
+          <w:rStyle w:val="DecValTok"/>
+        </w:rPr>
+        <w:t xml:space="preserve">10</w:t>
+      </w:r>
+      <w:r>
+        <w:rPr>
+          <w:rStyle w:val="NormalTok"/>
+        </w:rPr>
+        <w:t xml:space="preserve">)</w:t>
+      </w:r>
+      <w:r>
+        <w:br/>
+      </w:r>
+      <w:r>
+        <w:rPr>
+          <w:rStyle w:val="KeywordTok"/>
+        </w:rPr>
+        <w:t xml:space="preserve">sample</w:t>
+      </w:r>
+      <w:r>
+        <w:rPr>
+          <w:rStyle w:val="NormalTok"/>
+        </w:rPr>
+        <w:t xml:space="preserve">(</w:t>
+      </w:r>
+      <w:r>
+        <w:rPr>
+          <w:rStyle w:val="DecValTok"/>
+        </w:rPr>
+        <w:t xml:space="preserve">1</w:t>
+      </w:r>
+      <w:r>
+        <w:rPr>
+          <w:rStyle w:val="OperatorTok"/>
+        </w:rPr>
+        <w:t xml:space="preserve">:</w:t>
+      </w:r>
+      <w:r>
+        <w:rPr>
+          <w:rStyle w:val="DecValTok"/>
+        </w:rPr>
+        <w:t xml:space="preserve">10</w:t>
+      </w:r>
+      <w:r>
+        <w:rPr>
+          <w:rStyle w:val="NormalTok"/>
+        </w:rPr>
+        <w:t xml:space="preserve">, </w:t>
+      </w:r>
+      <w:r>
+        <w:rPr>
+          <w:rStyle w:val="DecValTok"/>
+        </w:rPr>
+        <w:t xml:space="preserve">5</w:t>
+      </w:r>
+      <w:r>
+        <w:rPr>
+          <w:rStyle w:val="NormalTok"/>
+        </w:rPr>
+        <w:t xml:space="preserve">)</w:t>
+      </w:r>
+    </w:p>
+    <w:p>
+      <w:pPr>
+        <w:pStyle w:val="SourceCode"/>
+      </w:pPr>
+      <w:r>
+        <w:rPr>
+          <w:rStyle w:val="VerbatimChar"/>
+        </w:rPr>
+        <w:t xml:space="preserve">## [1] 9 7 8 6 3</w:t>
+      </w:r>
+    </w:p>
+    <w:p>
+      <w:pPr>
+        <w:pStyle w:val="SourceCode"/>
+      </w:pPr>
+      <w:r>
+        <w:rPr>
+          <w:rStyle w:val="KeywordTok"/>
+        </w:rPr>
+        <w:t xml:space="preserve">sample</w:t>
+      </w:r>
+      <w:r>
+        <w:rPr>
+          <w:rStyle w:val="NormalTok"/>
+        </w:rPr>
+        <w:t xml:space="preserve">(</w:t>
+      </w:r>
+      <w:r>
+        <w:rPr>
+          <w:rStyle w:val="DecValTok"/>
+        </w:rPr>
+        <w:t xml:space="preserve">1</w:t>
+      </w:r>
+      <w:r>
+        <w:rPr>
+          <w:rStyle w:val="OperatorTok"/>
+        </w:rPr>
+        <w:t xml:space="preserve">:</w:t>
+      </w:r>
+      <w:r>
+        <w:rPr>
+          <w:rStyle w:val="DecValTok"/>
+        </w:rPr>
+        <w:t xml:space="preserve">10</w:t>
+      </w:r>
+      <w:r>
+        <w:rPr>
+          <w:rStyle w:val="NormalTok"/>
+        </w:rPr>
+        <w:t xml:space="preserve">, </w:t>
+      </w:r>
+      <w:r>
+        <w:rPr>
+          <w:rStyle w:val="DecValTok"/>
+        </w:rPr>
+        <w:t xml:space="preserve">5</w:t>
+      </w:r>
+      <w:r>
+        <w:rPr>
+          <w:rStyle w:val="NormalTok"/>
+        </w:rPr>
+        <w:t xml:space="preserve">)</w:t>
+      </w:r>
+    </w:p>
+    <w:p>
+      <w:pPr>
+        <w:pStyle w:val="SourceCode"/>
+      </w:pPr>
+      <w:r>
+        <w:rPr>
+          <w:rStyle w:val="VerbatimChar"/>
+        </w:rPr>
+        <w:t xml:space="preserve">## [1]  8  7  2 10  5</w:t>
+      </w:r>
+    </w:p>
+    <w:p>
+      <w:pPr>
+        <w:pStyle w:val="FirstParagraph"/>
+      </w:pPr>
+      <w:r>
+        <w:t xml:space="preserve">Ejercicio. Usando la función sample, simula el experimento de tirar dos dados injustos. Para este problema debes ver los argumentos que admite sample usando</w:t>
+      </w:r>
+      <w:r>
+        <w:t xml:space="preserve"> </w:t>
+      </w:r>
+      <w:r>
+        <w:rPr>
+          <w:b/>
+        </w:rPr>
+        <w:t xml:space="preserve">?sample</w:t>
+      </w:r>
+    </w:p>
+    <w:p>
+      <w:pPr>
+        <w:pStyle w:val="SourceCode"/>
+      </w:pPr>
       <w:r>
         <w:rPr>
           <w:rStyle w:val="CommentTok"/>
         </w:rPr>
-        <w:t xml:space="preserve">##permutación de los elementos</w:t>
-      </w:r>
-    </w:p>
-    <w:p>
-      <w:pPr>
-        <w:pStyle w:val="SourceCode"/>
-      </w:pPr>
-      <w:r>
-        <w:rPr>
-          <w:rStyle w:val="VerbatimChar"/>
-        </w:rPr>
-        <w:t xml:space="preserve">##  [1] 18 17 13 15 10 12 11 20 16 14 19</w:t>
-      </w:r>
-    </w:p>
-    <w:p>
-      <w:pPr>
-        <w:pStyle w:val="SourceCode"/>
-      </w:pPr>
-      <w:r>
-        <w:rPr>
-          <w:rStyle w:val="KeywordTok"/>
-        </w:rPr>
-        <w:t xml:space="preserve">sample</w:t>
-      </w:r>
-      <w:r>
-        <w:rPr>
-          <w:rStyle w:val="NormalTok"/>
-        </w:rPr>
-        <w:t xml:space="preserve">(</w:t>
-      </w:r>
-      <w:r>
-        <w:rPr>
-          <w:rStyle w:val="DecValTok"/>
-        </w:rPr>
-        <w:t xml:space="preserve">1</w:t>
-      </w:r>
-      <w:r>
-        <w:rPr>
-          <w:rStyle w:val="OperatorTok"/>
-        </w:rPr>
-        <w:t xml:space="preserve">:</w:t>
-      </w:r>
-      <w:r>
-        <w:rPr>
-          <w:rStyle w:val="DecValTok"/>
-        </w:rPr>
-        <w:t xml:space="preserve">10</w:t>
-      </w:r>
-      <w:r>
-        <w:rPr>
-          <w:rStyle w:val="NormalTok"/>
-        </w:rPr>
-        <w:t xml:space="preserve">, </w:t>
-      </w:r>
-      <w:r>
-        <w:rPr>
-          <w:rStyle w:val="DataTypeTok"/>
-        </w:rPr>
-        <w:t xml:space="preserve">replace =</w:t>
-      </w:r>
-      <w:r>
-        <w:rPr>
-          <w:rStyle w:val="NormalTok"/>
-        </w:rPr>
-        <w:t xml:space="preserve"> </w:t>
-      </w:r>
-      <w:r>
-        <w:rPr>
-          <w:rStyle w:val="OtherTok"/>
-        </w:rPr>
-        <w:t xml:space="preserve">TRUE</w:t>
-      </w:r>
-      <w:r>
-        <w:rPr>
-          <w:rStyle w:val="NormalTok"/>
-        </w:rPr>
-        <w:t xml:space="preserve">)</w:t>
-      </w:r>
-    </w:p>
-    <w:p>
-      <w:pPr>
-        <w:pStyle w:val="SourceCode"/>
-      </w:pPr>
-      <w:r>
-        <w:rPr>
-          <w:rStyle w:val="VerbatimChar"/>
-        </w:rPr>
-        <w:t xml:space="preserve">##  [1] 10  3  6  8  5  2  2  8  7  5</w:t>
-      </w:r>
-    </w:p>
-    <w:p>
-      <w:pPr>
-        <w:pStyle w:val="SourceCode"/>
-      </w:pPr>
-      <w:r>
-        <w:rPr>
-          <w:rStyle w:val="KeywordTok"/>
-        </w:rPr>
-        <w:t xml:space="preserve">sample</w:t>
-      </w:r>
-      <w:r>
-        <w:rPr>
-          <w:rStyle w:val="NormalTok"/>
-        </w:rPr>
-        <w:t xml:space="preserve"> (</w:t>
-      </w:r>
-      <w:r>
-        <w:rPr>
-          <w:rStyle w:val="KeywordTok"/>
-        </w:rPr>
-        <w:t xml:space="preserve">c</w:t>
-      </w:r>
-      <w:r>
-        <w:rPr>
-          <w:rStyle w:val="NormalTok"/>
-        </w:rPr>
-        <w:t xml:space="preserve">(</w:t>
-      </w:r>
-      <w:r>
-        <w:rPr>
-          <w:rStyle w:val="StringTok"/>
-        </w:rPr>
-        <w:t xml:space="preserve">"rojo"</w:t>
-      </w:r>
-      <w:r>
-        <w:rPr>
-          <w:rStyle w:val="NormalTok"/>
-        </w:rPr>
-        <w:t xml:space="preserve">,</w:t>
-      </w:r>
-      <w:r>
-        <w:rPr>
-          <w:rStyle w:val="StringTok"/>
-        </w:rPr>
-        <w:t xml:space="preserve">"verde"</w:t>
-      </w:r>
-      <w:r>
-        <w:rPr>
-          <w:rStyle w:val="NormalTok"/>
-        </w:rPr>
-        <w:t xml:space="preserve">,</w:t>
-      </w:r>
-      <w:r>
-        <w:rPr>
-          <w:rStyle w:val="StringTok"/>
-        </w:rPr>
-        <w:t xml:space="preserve">"azul"</w:t>
-      </w:r>
-      <w:r>
-        <w:rPr>
-          <w:rStyle w:val="NormalTok"/>
-        </w:rPr>
-        <w:t xml:space="preserve">), </w:t>
-      </w:r>
-      <w:r>
-        <w:rPr>
-          <w:rStyle w:val="DecValTok"/>
-        </w:rPr>
-        <w:t xml:space="preserve">2</w:t>
-      </w:r>
-      <w:r>
-        <w:rPr>
-          <w:rStyle w:val="NormalTok"/>
-        </w:rPr>
-        <w:t xml:space="preserve">, </w:t>
-      </w:r>
-      <w:r>
-        <w:rPr>
-          <w:rStyle w:val="DataTypeTok"/>
-        </w:rPr>
-        <w:t xml:space="preserve">replace =</w:t>
-      </w:r>
-      <w:r>
-        <w:rPr>
-          <w:rStyle w:val="NormalTok"/>
-        </w:rPr>
-        <w:t xml:space="preserve"> </w:t>
-      </w:r>
-      <w:r>
-        <w:rPr>
-          <w:rStyle w:val="OtherTok"/>
-        </w:rPr>
-        <w:t xml:space="preserve">TRUE</w:t>
-      </w:r>
-      <w:r>
-        <w:rPr>
-          <w:rStyle w:val="NormalTok"/>
-        </w:rPr>
-        <w:t xml:space="preserve">)</w:t>
-      </w:r>
-    </w:p>
-    <w:p>
-      <w:pPr>
-        <w:pStyle w:val="SourceCode"/>
-      </w:pPr>
-      <w:r>
-        <w:rPr>
-          <w:rStyle w:val="VerbatimChar"/>
-        </w:rPr>
-        <w:t xml:space="preserve">## [1] "verde" "rojo"</w:t>
+        <w:t xml:space="preserve"># Escribe tu código aquí</w:t>
       </w:r>
     </w:p>
     <w:p>
@@ -5122,7 +5662,97 @@
         <w:pStyle w:val="FirstParagraph"/>
       </w:pPr>
       <w:r>
-        <w:t xml:space="preserve">Aparejado a la función sample usaremos la función</w:t>
+        <w:t xml:space="preserve">Ejercicio. Para complementar lo anterior, hay que hacer el ejercicio 13. Simulation de library(swirl).</w:t>
+      </w:r>
+    </w:p>
+    <w:p>
+      <w:pPr>
+        <w:pStyle w:val="Heading2"/>
+      </w:pPr>
+      <w:bookmarkStart w:id="34" w:name="Xded87c53c2b4450ec2e6b829a138f268fbc1ada"/>
+      <w:r>
+        <w:t xml:space="preserve">Estructuras de control: if-else, for, while, repeat, next, break.</w:t>
+      </w:r>
+      <w:bookmarkEnd w:id="34"/>
+    </w:p>
+    <w:p>
+      <w:pPr>
+        <w:pStyle w:val="FirstParagraph"/>
+      </w:pPr>
+      <w:r>
+        <w:t xml:space="preserve">Ejercicio. Sumarse al link de data camp que les dejé en el classroom. Resolver las partes de Loops y Conditionals and Control Flow.</w:t>
+      </w:r>
+    </w:p>
+    <w:p>
+      <w:pPr>
+        <w:pStyle w:val="Heading2"/>
+      </w:pPr>
+      <w:bookmarkStart w:id="35" w:name="funciones"/>
+      <w:r>
+        <w:t xml:space="preserve">Funciones</w:t>
+      </w:r>
+      <w:bookmarkEnd w:id="35"/>
+    </w:p>
+    <w:p>
+      <w:pPr>
+        <w:pStyle w:val="FirstParagraph"/>
+      </w:pPr>
+      <w:r>
+        <w:t xml:space="preserve">Ejercicio. Hacer el ejercicio 9. Functions de library(swirl).</w:t>
+      </w:r>
+      <w:r>
+        <w:br/>
+      </w:r>
+      <w:r>
+        <w:t xml:space="preserve">Ejercicio. Sumarse al link de data camp que les dejé en el classroom. Resolver la parte de Functions.</w:t>
+      </w:r>
+    </w:p>
+    <w:p>
+      <w:pPr>
+        <w:pStyle w:val="Heading2"/>
+      </w:pPr>
+      <w:bookmarkStart w:id="36" w:name="funciones-bucle-loop"/>
+      <w:r>
+        <w:t xml:space="preserve">Funciones bucle (loop)</w:t>
+      </w:r>
+      <w:bookmarkEnd w:id="36"/>
+    </w:p>
+    <w:p>
+      <w:pPr>
+        <w:pStyle w:val="FirstParagraph"/>
+      </w:pPr>
+      <w:r>
+        <w:t xml:space="preserve">Ejercicio. Hacer los ejercicios de 10. lapply and sapply y 11. vapply and tapply de library(swirl).</w:t>
+      </w:r>
+      <w:r>
+        <w:br/>
+      </w:r>
+      <w:r>
+        <w:t xml:space="preserve">Ejercicio. Sumarse al link de data camp que les dejé en el classroom. Resolver la parte de The apply family.</w:t>
+      </w:r>
+    </w:p>
+    <w:p>
+      <w:pPr>
+        <w:pStyle w:val="Heading2"/>
+      </w:pPr>
+      <w:bookmarkStart w:id="37" w:name="gráficos"/>
+      <w:r>
+        <w:t xml:space="preserve">Gráficos</w:t>
+      </w:r>
+      <w:bookmarkEnd w:id="37"/>
+    </w:p>
+    <w:p>
+      <w:pPr>
+        <w:pStyle w:val="FirstParagraph"/>
+      </w:pPr>
+      <w:r>
+        <w:t xml:space="preserve">Ejercicio. Hacer el ejercicio 15. Base graphics de library(swirl).</w:t>
+      </w:r>
+      <w:r>
+        <w:br/>
+      </w:r>
+      <w:r>
+        <w:t xml:space="preserve">Ejercicio. Buscar la documentación de la función</w:t>
       </w:r>
       <w:r>
         <w:t xml:space="preserve"> </w:t>
@@ -5131,641 +5761,27 @@
         <w:rPr>
           <w:b/>
         </w:rPr>
-        <w:t xml:space="preserve">set.seed()</w:t>
-      </w:r>
-      <w:r>
-        <w:t xml:space="preserve">. Esta función establece una semilla para la generación de números aleatorios, por lo que nuestros resultados se vuelven reproducibles ya que cualquiera que corra el código tendrá exactamente los mismo números aleatorios.</w:t>
-      </w:r>
-    </w:p>
-    <w:p>
-      <w:pPr>
-        <w:pStyle w:val="SourceCode"/>
-      </w:pPr>
-      <w:r>
-        <w:rPr>
-          <w:rStyle w:val="KeywordTok"/>
-        </w:rPr>
-        <w:t xml:space="preserve">set.seed</w:t>
-      </w:r>
-      <w:r>
-        <w:rPr>
-          <w:rStyle w:val="NormalTok"/>
-        </w:rPr>
-        <w:t xml:space="preserve">(</w:t>
-      </w:r>
-      <w:r>
-        <w:rPr>
-          <w:rStyle w:val="DecValTok"/>
-        </w:rPr>
-        <w:t xml:space="preserve">1</w:t>
-      </w:r>
-      <w:r>
-        <w:rPr>
-          <w:rStyle w:val="NormalTok"/>
-        </w:rPr>
-        <w:t xml:space="preserve">)</w:t>
-      </w:r>
-      <w:r>
-        <w:br/>
-      </w:r>
-      <w:r>
-        <w:rPr>
-          <w:rStyle w:val="KeywordTok"/>
-        </w:rPr>
-        <w:t xml:space="preserve">sample</w:t>
-      </w:r>
-      <w:r>
-        <w:rPr>
-          <w:rStyle w:val="NormalTok"/>
-        </w:rPr>
-        <w:t xml:space="preserve">(</w:t>
-      </w:r>
-      <w:r>
-        <w:rPr>
-          <w:rStyle w:val="DecValTok"/>
-        </w:rPr>
-        <w:t xml:space="preserve">1</w:t>
-      </w:r>
-      <w:r>
-        <w:rPr>
-          <w:rStyle w:val="OperatorTok"/>
-        </w:rPr>
-        <w:t xml:space="preserve">:</w:t>
-      </w:r>
-      <w:r>
-        <w:rPr>
-          <w:rStyle w:val="DecValTok"/>
-        </w:rPr>
-        <w:t xml:space="preserve">10</w:t>
-      </w:r>
-      <w:r>
-        <w:rPr>
-          <w:rStyle w:val="NormalTok"/>
-        </w:rPr>
-        <w:t xml:space="preserve">, </w:t>
-      </w:r>
-      <w:r>
-        <w:rPr>
-          <w:rStyle w:val="DecValTok"/>
-        </w:rPr>
-        <w:t xml:space="preserve">5</w:t>
-      </w:r>
-      <w:r>
-        <w:rPr>
-          <w:rStyle w:val="NormalTok"/>
-        </w:rPr>
-        <w:t xml:space="preserve">)</w:t>
-      </w:r>
-    </w:p>
-    <w:p>
-      <w:pPr>
-        <w:pStyle w:val="SourceCode"/>
-      </w:pPr>
-      <w:r>
-        <w:rPr>
-          <w:rStyle w:val="VerbatimChar"/>
-        </w:rPr>
-        <w:t xml:space="preserve">## [1] 9 4 7 1 2</w:t>
-      </w:r>
-    </w:p>
-    <w:p>
-      <w:pPr>
-        <w:pStyle w:val="SourceCode"/>
-      </w:pPr>
-      <w:r>
-        <w:rPr>
-          <w:rStyle w:val="KeywordTok"/>
-        </w:rPr>
-        <w:t xml:space="preserve">sample</w:t>
-      </w:r>
-      <w:r>
-        <w:rPr>
-          <w:rStyle w:val="NormalTok"/>
-        </w:rPr>
-        <w:t xml:space="preserve">(</w:t>
-      </w:r>
-      <w:r>
-        <w:rPr>
-          <w:rStyle w:val="DecValTok"/>
-        </w:rPr>
-        <w:t xml:space="preserve">1</w:t>
-      </w:r>
-      <w:r>
-        <w:rPr>
-          <w:rStyle w:val="OperatorTok"/>
-        </w:rPr>
-        <w:t xml:space="preserve">:</w:t>
-      </w:r>
-      <w:r>
-        <w:rPr>
-          <w:rStyle w:val="DecValTok"/>
-        </w:rPr>
-        <w:t xml:space="preserve">10</w:t>
-      </w:r>
-      <w:r>
-        <w:rPr>
-          <w:rStyle w:val="NormalTok"/>
-        </w:rPr>
-        <w:t xml:space="preserve">, </w:t>
-      </w:r>
-      <w:r>
-        <w:rPr>
-          <w:rStyle w:val="DecValTok"/>
-        </w:rPr>
-        <w:t xml:space="preserve">5</w:t>
-      </w:r>
-      <w:r>
-        <w:rPr>
-          <w:rStyle w:val="NormalTok"/>
-        </w:rPr>
-        <w:t xml:space="preserve">)</w:t>
-      </w:r>
-    </w:p>
-    <w:p>
-      <w:pPr>
-        <w:pStyle w:val="SourceCode"/>
-      </w:pPr>
-      <w:r>
-        <w:rPr>
-          <w:rStyle w:val="VerbatimChar"/>
-        </w:rPr>
-        <w:t xml:space="preserve">## [1] 7 2 3 8 1</w:t>
-      </w:r>
-    </w:p>
-    <w:p>
-      <w:pPr>
-        <w:pStyle w:val="SourceCode"/>
-      </w:pPr>
-      <w:r>
-        <w:rPr>
-          <w:rStyle w:val="KeywordTok"/>
-        </w:rPr>
-        <w:t xml:space="preserve">set.seed</w:t>
-      </w:r>
-      <w:r>
-        <w:rPr>
-          <w:rStyle w:val="NormalTok"/>
-        </w:rPr>
-        <w:t xml:space="preserve">(</w:t>
-      </w:r>
-      <w:r>
-        <w:rPr>
-          <w:rStyle w:val="DecValTok"/>
-        </w:rPr>
-        <w:t xml:space="preserve">1</w:t>
-      </w:r>
-      <w:r>
-        <w:rPr>
-          <w:rStyle w:val="NormalTok"/>
-        </w:rPr>
-        <w:t xml:space="preserve">)</w:t>
-      </w:r>
-      <w:r>
-        <w:br/>
-      </w:r>
-      <w:r>
-        <w:rPr>
-          <w:rStyle w:val="KeywordTok"/>
-        </w:rPr>
-        <w:t xml:space="preserve">sample</w:t>
-      </w:r>
-      <w:r>
-        <w:rPr>
-          <w:rStyle w:val="NormalTok"/>
-        </w:rPr>
-        <w:t xml:space="preserve">(</w:t>
-      </w:r>
-      <w:r>
-        <w:rPr>
-          <w:rStyle w:val="DecValTok"/>
-        </w:rPr>
-        <w:t xml:space="preserve">1</w:t>
-      </w:r>
-      <w:r>
-        <w:rPr>
-          <w:rStyle w:val="OperatorTok"/>
-        </w:rPr>
-        <w:t xml:space="preserve">:</w:t>
-      </w:r>
-      <w:r>
-        <w:rPr>
-          <w:rStyle w:val="DecValTok"/>
-        </w:rPr>
-        <w:t xml:space="preserve">10</w:t>
-      </w:r>
-      <w:r>
-        <w:rPr>
-          <w:rStyle w:val="NormalTok"/>
-        </w:rPr>
-        <w:t xml:space="preserve">, </w:t>
-      </w:r>
-      <w:r>
-        <w:rPr>
-          <w:rStyle w:val="DecValTok"/>
-        </w:rPr>
-        <w:t xml:space="preserve">5</w:t>
-      </w:r>
-      <w:r>
-        <w:rPr>
-          <w:rStyle w:val="NormalTok"/>
-        </w:rPr>
-        <w:t xml:space="preserve">)</w:t>
-      </w:r>
-    </w:p>
-    <w:p>
-      <w:pPr>
-        <w:pStyle w:val="SourceCode"/>
-      </w:pPr>
-      <w:r>
-        <w:rPr>
-          <w:rStyle w:val="VerbatimChar"/>
-        </w:rPr>
-        <w:t xml:space="preserve">## [1] 9 4 7 1 2</w:t>
-      </w:r>
-    </w:p>
-    <w:p>
-      <w:pPr>
-        <w:pStyle w:val="SourceCode"/>
-      </w:pPr>
-      <w:r>
-        <w:rPr>
-          <w:rStyle w:val="KeywordTok"/>
-        </w:rPr>
-        <w:t xml:space="preserve">set.seed</w:t>
-      </w:r>
-      <w:r>
-        <w:rPr>
-          <w:rStyle w:val="NormalTok"/>
-        </w:rPr>
-        <w:t xml:space="preserve">(</w:t>
-      </w:r>
-      <w:r>
-        <w:rPr>
-          <w:rStyle w:val="DecValTok"/>
-        </w:rPr>
-        <w:t xml:space="preserve">10</w:t>
-      </w:r>
-      <w:r>
-        <w:rPr>
-          <w:rStyle w:val="NormalTok"/>
-        </w:rPr>
-        <w:t xml:space="preserve">)</w:t>
-      </w:r>
-      <w:r>
-        <w:br/>
-      </w:r>
-      <w:r>
-        <w:rPr>
-          <w:rStyle w:val="KeywordTok"/>
-        </w:rPr>
-        <w:t xml:space="preserve">sample</w:t>
-      </w:r>
-      <w:r>
-        <w:rPr>
-          <w:rStyle w:val="NormalTok"/>
-        </w:rPr>
-        <w:t xml:space="preserve">(</w:t>
-      </w:r>
-      <w:r>
-        <w:rPr>
-          <w:rStyle w:val="DecValTok"/>
-        </w:rPr>
-        <w:t xml:space="preserve">1</w:t>
-      </w:r>
-      <w:r>
-        <w:rPr>
-          <w:rStyle w:val="OperatorTok"/>
-        </w:rPr>
-        <w:t xml:space="preserve">:</w:t>
-      </w:r>
-      <w:r>
-        <w:rPr>
-          <w:rStyle w:val="DecValTok"/>
-        </w:rPr>
-        <w:t xml:space="preserve">10</w:t>
-      </w:r>
-      <w:r>
-        <w:rPr>
-          <w:rStyle w:val="NormalTok"/>
-        </w:rPr>
-        <w:t xml:space="preserve">, </w:t>
-      </w:r>
-      <w:r>
-        <w:rPr>
-          <w:rStyle w:val="DecValTok"/>
-        </w:rPr>
-        <w:t xml:space="preserve">5</w:t>
-      </w:r>
-      <w:r>
-        <w:rPr>
-          <w:rStyle w:val="NormalTok"/>
-        </w:rPr>
-        <w:t xml:space="preserve">)</w:t>
-      </w:r>
-    </w:p>
-    <w:p>
-      <w:pPr>
-        <w:pStyle w:val="SourceCode"/>
-      </w:pPr>
-      <w:r>
-        <w:rPr>
-          <w:rStyle w:val="VerbatimChar"/>
-        </w:rPr>
-        <w:t xml:space="preserve">## [1] 9 7 8 6 3</w:t>
-      </w:r>
-    </w:p>
-    <w:p>
-      <w:pPr>
-        <w:pStyle w:val="SourceCode"/>
-      </w:pPr>
-      <w:r>
-        <w:rPr>
-          <w:rStyle w:val="KeywordTok"/>
-        </w:rPr>
-        <w:t xml:space="preserve">set.seed</w:t>
-      </w:r>
-      <w:r>
-        <w:rPr>
-          <w:rStyle w:val="NormalTok"/>
-        </w:rPr>
-        <w:t xml:space="preserve">(</w:t>
-      </w:r>
-      <w:r>
-        <w:rPr>
-          <w:rStyle w:val="DecValTok"/>
-        </w:rPr>
-        <w:t xml:space="preserve">10</w:t>
-      </w:r>
-      <w:r>
-        <w:rPr>
-          <w:rStyle w:val="NormalTok"/>
-        </w:rPr>
-        <w:t xml:space="preserve">)</w:t>
-      </w:r>
-      <w:r>
-        <w:br/>
-      </w:r>
-      <w:r>
-        <w:rPr>
-          <w:rStyle w:val="KeywordTok"/>
-        </w:rPr>
-        <w:t xml:space="preserve">sample</w:t>
-      </w:r>
-      <w:r>
-        <w:rPr>
-          <w:rStyle w:val="NormalTok"/>
-        </w:rPr>
-        <w:t xml:space="preserve">(</w:t>
-      </w:r>
-      <w:r>
-        <w:rPr>
-          <w:rStyle w:val="DecValTok"/>
-        </w:rPr>
-        <w:t xml:space="preserve">1</w:t>
-      </w:r>
-      <w:r>
-        <w:rPr>
-          <w:rStyle w:val="OperatorTok"/>
-        </w:rPr>
-        <w:t xml:space="preserve">:</w:t>
-      </w:r>
-      <w:r>
-        <w:rPr>
-          <w:rStyle w:val="DecValTok"/>
-        </w:rPr>
-        <w:t xml:space="preserve">10</w:t>
-      </w:r>
-      <w:r>
-        <w:rPr>
-          <w:rStyle w:val="NormalTok"/>
-        </w:rPr>
-        <w:t xml:space="preserve">, </w:t>
-      </w:r>
-      <w:r>
-        <w:rPr>
-          <w:rStyle w:val="DecValTok"/>
-        </w:rPr>
-        <w:t xml:space="preserve">5</w:t>
-      </w:r>
-      <w:r>
-        <w:rPr>
-          <w:rStyle w:val="NormalTok"/>
-        </w:rPr>
-        <w:t xml:space="preserve">)</w:t>
-      </w:r>
-    </w:p>
-    <w:p>
-      <w:pPr>
-        <w:pStyle w:val="SourceCode"/>
-      </w:pPr>
-      <w:r>
-        <w:rPr>
-          <w:rStyle w:val="VerbatimChar"/>
-        </w:rPr>
-        <w:t xml:space="preserve">## [1] 9 7 8 6 3</w:t>
-      </w:r>
-    </w:p>
-    <w:p>
-      <w:pPr>
-        <w:pStyle w:val="SourceCode"/>
-      </w:pPr>
-      <w:r>
-        <w:rPr>
-          <w:rStyle w:val="KeywordTok"/>
-        </w:rPr>
-        <w:t xml:space="preserve">sample</w:t>
-      </w:r>
-      <w:r>
-        <w:rPr>
-          <w:rStyle w:val="NormalTok"/>
-        </w:rPr>
-        <w:t xml:space="preserve">(</w:t>
-      </w:r>
-      <w:r>
-        <w:rPr>
-          <w:rStyle w:val="DecValTok"/>
-        </w:rPr>
-        <w:t xml:space="preserve">1</w:t>
-      </w:r>
-      <w:r>
-        <w:rPr>
-          <w:rStyle w:val="OperatorTok"/>
-        </w:rPr>
-        <w:t xml:space="preserve">:</w:t>
-      </w:r>
-      <w:r>
-        <w:rPr>
-          <w:rStyle w:val="DecValTok"/>
-        </w:rPr>
-        <w:t xml:space="preserve">10</w:t>
-      </w:r>
-      <w:r>
-        <w:rPr>
-          <w:rStyle w:val="NormalTok"/>
-        </w:rPr>
-        <w:t xml:space="preserve">, </w:t>
-      </w:r>
-      <w:r>
-        <w:rPr>
-          <w:rStyle w:val="DecValTok"/>
-        </w:rPr>
-        <w:t xml:space="preserve">5</w:t>
-      </w:r>
-      <w:r>
-        <w:rPr>
-          <w:rStyle w:val="NormalTok"/>
-        </w:rPr>
-        <w:t xml:space="preserve">)</w:t>
-      </w:r>
-    </w:p>
-    <w:p>
-      <w:pPr>
-        <w:pStyle w:val="SourceCode"/>
-      </w:pPr>
-      <w:r>
-        <w:rPr>
-          <w:rStyle w:val="VerbatimChar"/>
-        </w:rPr>
-        <w:t xml:space="preserve">## [1]  8  7  2 10  5</w:t>
-      </w:r>
+        <w:t xml:space="preserve">plot</w:t>
+      </w:r>
+      <w:r>
+        <w:t xml:space="preserve">.</w:t>
+      </w:r>
+    </w:p>
+    <w:p>
+      <w:pPr>
+        <w:pStyle w:val="Heading2"/>
+      </w:pPr>
+      <w:bookmarkStart w:id="38" w:name="referencias"/>
+      <w:r>
+        <w:t xml:space="preserve">Referencias</w:t>
+      </w:r>
+      <w:bookmarkEnd w:id="38"/>
     </w:p>
     <w:p>
       <w:pPr>
         <w:pStyle w:val="FirstParagraph"/>
       </w:pPr>
       <w:r>
-        <w:t xml:space="preserve">Ejercicio. Usando la función sample, simula el experimento de tirar dos dados injustos. Para este problema debes ver los argumentos que admite sample usando</w:t>
-      </w:r>
-      <w:r>
-        <w:t xml:space="preserve"> </w:t>
-      </w:r>
-      <w:r>
-        <w:rPr>
-          <w:b/>
-        </w:rPr>
-        <w:t xml:space="preserve">?sample</w:t>
-      </w:r>
-    </w:p>
-    <w:p>
-      <w:pPr>
-        <w:pStyle w:val="SourceCode"/>
-      </w:pPr>
-      <w:r>
-        <w:rPr>
-          <w:rStyle w:val="CommentTok"/>
-        </w:rPr>
-        <w:t xml:space="preserve"># Escribe tu código aquí</w:t>
-      </w:r>
-    </w:p>
-    <w:p>
-      <w:pPr>
-        <w:pStyle w:val="FirstParagraph"/>
-      </w:pPr>
-      <w:r>
-        <w:t xml:space="preserve">Ejercicio. Para complementar lo anterior, hay que hacer el ejercicio 13. Simulation de library(swirl).</w:t>
-      </w:r>
-    </w:p>
-    <w:p>
-      <w:pPr>
-        <w:pStyle w:val="Heading2"/>
-      </w:pPr>
-      <w:bookmarkStart w:id="34" w:name="Xded87c53c2b4450ec2e6b829a138f268fbc1ada"/>
-      <w:r>
-        <w:t xml:space="preserve">Estructuras de control: if-else, for, while, repeat, next, break.</w:t>
-      </w:r>
-      <w:bookmarkEnd w:id="34"/>
-    </w:p>
-    <w:p>
-      <w:pPr>
-        <w:pStyle w:val="FirstParagraph"/>
-      </w:pPr>
-      <w:r>
-        <w:t xml:space="preserve">Ejercicio. Para practicar esta parte, usar data camp:</w:t>
-      </w:r>
-      <w:r>
-        <w:t xml:space="preserve"> </w:t>
-      </w:r>
-      <w:hyperlink r:id="rId35">
-        <w:r>
-          <w:rPr>
-            <w:rStyle w:val="Hyperlink"/>
-          </w:rPr>
-          <w:t xml:space="preserve">https://campus.datacamp.com/courses/intermediate-r/chapter-1-conditionals-and-control-flow?ex=1</w:t>
-        </w:r>
-      </w:hyperlink>
-      <w:r>
-        <w:t xml:space="preserve">. Estoy gestionando que le den acceso premium a la clase, en unos días les aviso cómo entrar si lo consigo. Mientras tanto, sí pueden usar ese link para hacer esta parte.</w:t>
-      </w:r>
-    </w:p>
-    <w:p>
-      <w:pPr>
-        <w:pStyle w:val="Heading2"/>
-      </w:pPr>
-      <w:bookmarkStart w:id="36" w:name="funciones"/>
-      <w:r>
-        <w:t xml:space="preserve">Funciones</w:t>
-      </w:r>
-      <w:bookmarkEnd w:id="36"/>
-    </w:p>
-    <w:p>
-      <w:pPr>
-        <w:pStyle w:val="FirstParagraph"/>
-      </w:pPr>
-      <w:r>
-        <w:t xml:space="preserve">Ejercicio. Hacer el ejercicio 9. Functions de library(swirl).</w:t>
-      </w:r>
-    </w:p>
-    <w:p>
-      <w:pPr>
-        <w:pStyle w:val="Heading2"/>
-      </w:pPr>
-      <w:bookmarkStart w:id="37" w:name="funciones-bucle-loop"/>
-      <w:r>
-        <w:t xml:space="preserve">Funciones bucle (loop)</w:t>
-      </w:r>
-      <w:bookmarkEnd w:id="37"/>
-    </w:p>
-    <w:p>
-      <w:pPr>
-        <w:pStyle w:val="FirstParagraph"/>
-      </w:pPr>
-      <w:r>
-        <w:t xml:space="preserve">Ejercicio. Hacer los ejercicios de 10. lapply and sapply y 11. vapply and tapply de library(swirl)</w:t>
-      </w:r>
-    </w:p>
-    <w:p>
-      <w:pPr>
-        <w:pStyle w:val="Heading2"/>
-      </w:pPr>
-      <w:bookmarkStart w:id="38" w:name="gráficos"/>
-      <w:r>
-        <w:t xml:space="preserve">Gráficos</w:t>
-      </w:r>
-      <w:bookmarkEnd w:id="38"/>
-    </w:p>
-    <w:p>
-      <w:pPr>
-        <w:pStyle w:val="FirstParagraph"/>
-      </w:pPr>
-      <w:r>
-        <w:t xml:space="preserve">Ejercicio. Hacer el ejercicio 15. Base graphics de library(swirl).</w:t>
-      </w:r>
-    </w:p>
-    <w:p>
-      <w:pPr>
-        <w:pStyle w:val="Heading2"/>
-      </w:pPr>
-      <w:bookmarkStart w:id="39" w:name="referencias"/>
-      <w:r>
-        <w:t xml:space="preserve">Referencias</w:t>
-      </w:r>
-      <w:bookmarkEnd w:id="39"/>
-    </w:p>
-    <w:p>
-      <w:pPr>
-        <w:pStyle w:val="FirstParagraph"/>
-      </w:pPr>
-      <w:r>
         <w:t xml:space="preserve">R Programming for Data Science de Roger D. Peng</w:t>
       </w:r>
       <w:r>
@@ -5777,7 +5793,7 @@
       <w:r>
         <w:br/>
       </w:r>
-      <w:hyperlink r:id="rId40">
+      <w:hyperlink r:id="rId39">
         <w:r>
           <w:rPr>
             <w:rStyle w:val="Hyperlink"/>
@@ -5796,7 +5812,7 @@
       <w:r>
         <w:br/>
       </w:r>
-      <w:hyperlink r:id="rId41">
+      <w:hyperlink r:id="rId40">
         <w:r>
           <w:rPr>
             <w:rStyle w:val="Hyperlink"/>

</xml_diff>